<commit_message>
update to writeup as per guidelines in the annotations from Udacity feedback
</commit_message>
<xml_diff>
--- a/Tableau Story/Tableau Story Write-up.docx
+++ b/Tableau Story/Tableau Story Write-up.docx
@@ -4,75 +4,104 @@
   <w:body>
     <w:p>
       <w:pPr>
+        <w:pStyle w:val="Title"/>
+        <w:jc w:val="center"/>
+      </w:pPr>
+      <w:r>
+        <w:t>Tableau Story on Baseball Data</w:t>
+      </w:r>
+    </w:p>
+    <w:p>
+      <w:pPr>
         <w:pStyle w:val="Heading1"/>
-      </w:pPr>
-      <w:r>
-        <w:t>Tableau Story on Baseball Data</w:t>
+        <w:numPr>
+          <w:ilvl w:val="0"/>
+          <w:numId w:val="15"/>
+        </w:numPr>
+        <w:jc w:val="right"/>
+      </w:pPr>
+      <w:r>
+        <w:t>Padmaraj Bhat</w:t>
       </w:r>
     </w:p>
     <w:p>
       <w:pPr>
         <w:pStyle w:val="Heading1"/>
       </w:pPr>
-      <w:r>
-        <w:t>Padmaraj Bhat</w:t>
-      </w:r>
-    </w:p>
-    <w:p>
-      <w:pPr>
-        <w:pStyle w:val="Heading1"/>
-      </w:pPr>
     </w:p>
     <w:p/>
     <w:p>
       <w:pPr>
         <w:pStyle w:val="Heading2"/>
+      </w:pPr>
+      <w:r>
+        <w:rPr>
+          <w:b/>
+        </w:rPr>
+        <w:t>Summary:</w:t>
+      </w:r>
+      <w:r>
+        <w:t xml:space="preserve"> </w:t>
+      </w:r>
+    </w:p>
+    <w:p/>
+    <w:p>
+      <w:pPr>
+        <w:pStyle w:val="Heading2"/>
         <w:rPr>
           <w:shd w:val="clear" w:color="auto" w:fill="FFFFFF"/>
         </w:rPr>
       </w:pPr>
       <w:r>
         <w:rPr>
-          <w:b/>
-        </w:rPr>
-        <w:t>Summary:</w:t>
-      </w:r>
-      <w:r>
+          <w:shd w:val="clear" w:color="auto" w:fill="FFFFFF"/>
+        </w:rPr>
+        <w:t>Baseball data set containing 1,157 baseball players including their handedness (right or left handed), height (in inches), weight (in pounds), batting average, and home runs.</w:t>
+      </w:r>
+      <w:r>
+        <w:rPr>
+          <w:shd w:val="clear" w:color="auto" w:fill="FFFFFF"/>
+        </w:rPr>
+        <w:t xml:space="preserve"> The idea is to present various visualization </w:t>
+      </w:r>
+      <w:r>
+        <w:rPr>
+          <w:shd w:val="clear" w:color="auto" w:fill="FFFFFF"/>
+        </w:rPr>
+        <w:t>that shows differences among the performance of the baseball players.</w:t>
+      </w:r>
+      <w:r>
+        <w:rPr>
+          <w:shd w:val="clear" w:color="auto" w:fill="FFFFFF"/>
+        </w:rPr>
         <w:t xml:space="preserve"> </w:t>
       </w:r>
-      <w:r>
+    </w:p>
+    <w:p>
+      <w:pPr>
+        <w:pStyle w:val="Heading2"/>
         <w:rPr>
           <w:shd w:val="clear" w:color="auto" w:fill="FFFFFF"/>
         </w:rPr>
-        <w:t>Baseball</w:t>
-      </w:r>
-      <w:r>
+      </w:pPr>
+    </w:p>
+    <w:p>
+      <w:pPr>
+        <w:pStyle w:val="Heading2"/>
         <w:rPr>
           <w:shd w:val="clear" w:color="auto" w:fill="FFFFFF"/>
         </w:rPr>
-        <w:t xml:space="preserve"> data set containing 1,157 baseball players including their handedness (right or left handed), height (in inches), weight (in pounds), batting average, and home runs.</w:t>
-      </w:r>
+      </w:pPr>
       <w:r>
         <w:rPr>
           <w:shd w:val="clear" w:color="auto" w:fill="FFFFFF"/>
         </w:rPr>
-        <w:t xml:space="preserve"> The idea is to present various visualization </w:t>
-      </w:r>
-      <w:r>
-        <w:rPr>
-          <w:shd w:val="clear" w:color="auto" w:fill="FFFFFF"/>
-        </w:rPr>
-        <w:t>that shows differences among the performance of the baseball players.</w:t>
-      </w:r>
-      <w:r>
-        <w:rPr>
-          <w:shd w:val="clear" w:color="auto" w:fill="FFFFFF"/>
-        </w:rPr>
-        <w:t xml:space="preserve"> Story can be read at </w:t>
-      </w:r>
-    </w:p>
-    <w:p>
-      <w:hyperlink r:id="rId7" w:history="1">
+        <w:t xml:space="preserve">Story can be read at </w:t>
+      </w:r>
+    </w:p>
+    <w:p/>
+    <w:p>
+      <w:hyperlink r:id="rId7" w:anchor="!/vizhome/AnalysisonBaseballDataSet/Story1?publish=yes" w:history="1">
         <w:r>
           <w:rPr>
             <w:rStyle w:val="Hyperlink"/>
@@ -115,23 +144,419 @@
         <w:t> </w:t>
       </w:r>
     </w:p>
-    <w:p>
-      <w:pPr>
-        <w:pStyle w:val="Heading3"/>
-        <w:ind w:firstLine="720"/>
-      </w:pPr>
-      <w:r>
-        <w:t>Initial Design: was focused on the Understand the differences, if at all, between the players &amp; the relation between performance and handedness.</w:t>
-      </w:r>
-    </w:p>
     <w:p/>
     <w:p>
       <w:pPr>
-        <w:pStyle w:val="Heading3"/>
-        <w:ind w:firstLine="720"/>
-      </w:pPr>
-      <w:r>
-        <w:t>Post Feedback Design:</w:t>
+        <w:pStyle w:val="Heading2"/>
+        <w:rPr>
+          <w:shd w:val="clear" w:color="auto" w:fill="FFFFFF"/>
+        </w:rPr>
+      </w:pPr>
+      <w:r>
+        <w:rPr>
+          <w:shd w:val="clear" w:color="auto" w:fill="FFFFFF"/>
+        </w:rPr>
+        <w:t>There are 3 versions to my Tableau story:</w:t>
+      </w:r>
+    </w:p>
+    <w:p>
+      <w:pPr>
+        <w:pStyle w:val="Heading2"/>
+        <w:rPr>
+          <w:shd w:val="clear" w:color="auto" w:fill="FFFFFF"/>
+        </w:rPr>
+      </w:pPr>
+    </w:p>
+    <w:p>
+      <w:pPr>
+        <w:pStyle w:val="Heading2"/>
+        <w:numPr>
+          <w:ilvl w:val="0"/>
+          <w:numId w:val="10"/>
+        </w:numPr>
+        <w:rPr>
+          <w:shd w:val="clear" w:color="auto" w:fill="FFFFFF"/>
+        </w:rPr>
+      </w:pPr>
+      <w:r>
+        <w:rPr>
+          <w:shd w:val="clear" w:color="auto" w:fill="FFFFFF"/>
+        </w:rPr>
+        <w:t>Initial Version</w:t>
+      </w:r>
+    </w:p>
+    <w:p>
+      <w:pPr>
+        <w:pStyle w:val="Heading2"/>
+        <w:rPr>
+          <w:shd w:val="clear" w:color="auto" w:fill="FFFFFF"/>
+        </w:rPr>
+      </w:pPr>
+    </w:p>
+    <w:p>
+      <w:pPr>
+        <w:pStyle w:val="Heading2"/>
+        <w:numPr>
+          <w:ilvl w:val="0"/>
+          <w:numId w:val="10"/>
+        </w:numPr>
+        <w:rPr>
+          <w:shd w:val="clear" w:color="auto" w:fill="FFFFFF"/>
+        </w:rPr>
+      </w:pPr>
+      <w:r>
+        <w:rPr>
+          <w:shd w:val="clear" w:color="auto" w:fill="FFFFFF"/>
+        </w:rPr>
+        <w:t>Second version post peer feedback.</w:t>
+      </w:r>
+    </w:p>
+    <w:p>
+      <w:pPr>
+        <w:pStyle w:val="Heading2"/>
+        <w:rPr>
+          <w:shd w:val="clear" w:color="auto" w:fill="FFFFFF"/>
+        </w:rPr>
+      </w:pPr>
+    </w:p>
+    <w:p>
+      <w:pPr>
+        <w:pStyle w:val="Heading2"/>
+        <w:numPr>
+          <w:ilvl w:val="0"/>
+          <w:numId w:val="10"/>
+        </w:numPr>
+        <w:rPr>
+          <w:shd w:val="clear" w:color="auto" w:fill="FFFFFF"/>
+        </w:rPr>
+      </w:pPr>
+      <w:r>
+        <w:rPr>
+          <w:shd w:val="clear" w:color="auto" w:fill="FFFFFF"/>
+        </w:rPr>
+        <w:t>Final version post review by Udacity Experts.</w:t>
+      </w:r>
+    </w:p>
+    <w:p/>
+    <w:p>
+      <w:pPr>
+        <w:pStyle w:val="Heading3"/>
+      </w:pPr>
+      <w:r>
+        <w:t xml:space="preserve">The details of </w:t>
+      </w:r>
+      <w:r>
+        <w:t>the above design version</w:t>
+      </w:r>
+      <w:r>
+        <w:t xml:space="preserve"> will follow this page.</w:t>
+      </w:r>
+    </w:p>
+    <w:p/>
+    <w:p/>
+    <w:p/>
+    <w:p>
+      <w:pPr>
+        <w:pStyle w:val="Heading3"/>
+        <w:numPr>
+          <w:ilvl w:val="0"/>
+          <w:numId w:val="2"/>
+        </w:numPr>
+      </w:pPr>
+      <w:r>
+        <w:rPr>
+          <w:b/>
+        </w:rPr>
+        <w:lastRenderedPageBreak/>
+        <w:t>Initial Design</w:t>
+      </w:r>
+      <w:r>
+        <w:t>: was focused on t</w:t>
+      </w:r>
+      <w:r>
+        <w:t>he u</w:t>
+      </w:r>
+      <w:r>
+        <w:t>nderstand</w:t>
+      </w:r>
+      <w:r>
+        <w:t>ing</w:t>
+      </w:r>
+      <w:r>
+        <w:t xml:space="preserve"> the differences, if at all, between the players &amp; the relation between performance and handedness.</w:t>
+      </w:r>
+      <w:r>
+        <w:t xml:space="preserve"> To be honest, exact initial version is not available. Accidentally, I have overridden it. Initial versions are usually ranked as 1.0. If so, </w:t>
+      </w:r>
+      <w:r>
+        <w:t xml:space="preserve">my </w:t>
+      </w:r>
+      <w:r>
+        <w:t>initial version available in the repository is in between 1.25 10 1.5.</w:t>
+      </w:r>
+    </w:p>
+    <w:p/>
+    <w:p>
+      <w:pPr>
+        <w:pStyle w:val="Heading3"/>
+        <w:ind w:left="360" w:firstLine="720"/>
+        <w:rPr>
+          <w:b/>
+        </w:rPr>
+      </w:pPr>
+      <w:r>
+        <w:rPr>
+          <w:b/>
+        </w:rPr>
+        <w:t>Design Decision:</w:t>
+      </w:r>
+    </w:p>
+    <w:p>
+      <w:pPr>
+        <w:pStyle w:val="Heading3"/>
+        <w:numPr>
+          <w:ilvl w:val="1"/>
+          <w:numId w:val="2"/>
+        </w:numPr>
+      </w:pPr>
+      <w:r>
+        <w:t xml:space="preserve">I wanted my story to be not only interactive </w:t>
+      </w:r>
+      <w:r>
+        <w:t xml:space="preserve">and statistically correct </w:t>
+      </w:r>
+      <w:r>
+        <w:t xml:space="preserve">but also </w:t>
+      </w:r>
+      <w:r>
+        <w:t>to be distinctive and one which people would remember. Therefore, thought to start the story with a lighter note. I also wanted smooth ending so that the story does not sound too technical. So</w:t>
+      </w:r>
+      <w:r>
+        <w:t>,</w:t>
+      </w:r>
+      <w:r>
+        <w:t xml:space="preserve"> tried my best to make first and last are catchy.</w:t>
+      </w:r>
+    </w:p>
+    <w:p>
+      <w:pPr>
+        <w:pStyle w:val="Heading3"/>
+        <w:ind w:left="1800"/>
+      </w:pPr>
+    </w:p>
+    <w:p>
+      <w:pPr>
+        <w:pStyle w:val="Heading3"/>
+        <w:numPr>
+          <w:ilvl w:val="1"/>
+          <w:numId w:val="2"/>
+        </w:numPr>
+      </w:pPr>
+      <w:r>
+        <w:t>There was only one conclusion I could draw. So</w:t>
+      </w:r>
+      <w:r>
+        <w:t>,</w:t>
+      </w:r>
+      <w:r>
+        <w:t xml:space="preserve"> I have narrated the story in the order of how analyzed the </w:t>
+      </w:r>
+      <w:r>
+        <w:t>dataset step by step.</w:t>
+      </w:r>
+      <w:r>
+        <w:t xml:space="preserve"> I included </w:t>
+      </w:r>
+      <w:r>
+        <w:t xml:space="preserve">textual </w:t>
+      </w:r>
+      <w:r>
+        <w:t>dashboards between the plot slides wherever explanations were not possible in the same slide. Those text dashboards also help</w:t>
+      </w:r>
+      <w:r>
+        <w:t>ed</w:t>
+      </w:r>
+      <w:r>
+        <w:t xml:space="preserve"> me to sync up with the viewer.</w:t>
+      </w:r>
+    </w:p>
+    <w:p>
+      <w:pPr>
+        <w:pStyle w:val="Heading3"/>
+        <w:ind w:left="1800"/>
+      </w:pPr>
+    </w:p>
+    <w:p>
+      <w:pPr>
+        <w:pStyle w:val="Heading3"/>
+        <w:numPr>
+          <w:ilvl w:val="1"/>
+          <w:numId w:val="2"/>
+        </w:numPr>
+      </w:pPr>
+      <w:r>
+        <w:t xml:space="preserve">Horizontal / </w:t>
+      </w:r>
+      <w:r>
+        <w:t xml:space="preserve">Vertical Bars: I chose it </w:t>
+      </w:r>
+      <w:r>
+        <w:t xml:space="preserve">show both </w:t>
+      </w:r>
+      <w:r>
+        <w:t>for top batting averages and home runs. It helps to easily sort the players in the descending order and hence, user can easily see the top 20 odd players. Added HR, Avg and BMI in the tool tip for quick reference.</w:t>
+      </w:r>
+    </w:p>
+    <w:p/>
+    <w:p>
+      <w:pPr>
+        <w:pStyle w:val="Heading3"/>
+        <w:ind w:left="1800"/>
+      </w:pPr>
+      <w:r>
+        <w:t>Almost 99% percent of my Story visualizations are through horizontal or vertical bar plots. I chose it because,</w:t>
+      </w:r>
+    </w:p>
+    <w:p>
+      <w:pPr>
+        <w:pStyle w:val="Heading3"/>
+        <w:numPr>
+          <w:ilvl w:val="2"/>
+          <w:numId w:val="2"/>
+        </w:numPr>
+      </w:pPr>
+      <w:r>
+        <w:t>Very easy to convey the message</w:t>
+      </w:r>
+    </w:p>
+    <w:p>
+      <w:pPr>
+        <w:pStyle w:val="Heading3"/>
+        <w:numPr>
+          <w:ilvl w:val="2"/>
+          <w:numId w:val="2"/>
+        </w:numPr>
+      </w:pPr>
+      <w:r>
+        <w:t>Best for few categorical comparison (handedness)</w:t>
+      </w:r>
+    </w:p>
+    <w:p>
+      <w:pPr>
+        <w:pStyle w:val="Heading3"/>
+        <w:numPr>
+          <w:ilvl w:val="2"/>
+          <w:numId w:val="2"/>
+        </w:numPr>
+      </w:pPr>
+      <w:r>
+        <w:t>Best visualization technique for quanti</w:t>
+      </w:r>
+      <w:r>
+        <w:t xml:space="preserve">tative data </w:t>
+      </w:r>
+      <w:r>
+        <w:t>are</w:t>
+      </w:r>
+      <w:r>
+        <w:t xml:space="preserve"> position along axis and length.</w:t>
+      </w:r>
+    </w:p>
+    <w:p>
+      <w:pPr>
+        <w:pStyle w:val="Heading3"/>
+        <w:numPr>
+          <w:ilvl w:val="2"/>
+          <w:numId w:val="2"/>
+        </w:numPr>
+      </w:pPr>
+      <w:r>
+        <w:t xml:space="preserve">Core was to </w:t>
+      </w:r>
+      <w:r>
+        <w:t>identify</w:t>
+      </w:r>
+      <w:r>
+        <w:t xml:space="preserve"> the outlier and the correct IQR but those are exploratory and can be done through complicated plots. I wanted only explanatory plot in the story.</w:t>
+      </w:r>
+    </w:p>
+    <w:p/>
+    <w:p>
+      <w:pPr>
+        <w:pStyle w:val="Heading3"/>
+        <w:numPr>
+          <w:ilvl w:val="1"/>
+          <w:numId w:val="2"/>
+        </w:numPr>
+      </w:pPr>
+      <w:r>
+        <w:lastRenderedPageBreak/>
+        <w:t>Scatter plot: I used it to compare between two variables. Scatter plot is not only developer friendly but also viewer friendly. People can easily see the densely populated area (may be as a group of ants). To spice up, I added color to plot.</w:t>
+      </w:r>
+    </w:p>
+    <w:p>
+      <w:pPr>
+        <w:pStyle w:val="Heading3"/>
+        <w:ind w:left="1080"/>
+      </w:pPr>
+    </w:p>
+    <w:p>
+      <w:pPr>
+        <w:pStyle w:val="Heading3"/>
+        <w:ind w:left="1080"/>
+      </w:pPr>
+      <w:r>
+        <w:t xml:space="preserve">Changes can be found at : </w:t>
+      </w:r>
+      <w:hyperlink r:id="rId8" w:history="1">
+        <w:r>
+          <w:rPr>
+            <w:rStyle w:val="Hyperlink"/>
+          </w:rPr>
+          <w:t>https://github.com/PadmarajBhat/DataAnalyst/blob/master/Tableau%20Story/Baseball%20Story%20Initial%20Version.pdf</w:t>
+        </w:r>
+      </w:hyperlink>
+    </w:p>
+    <w:p>
+      <w:pPr>
+        <w:pStyle w:val="Heading3"/>
+      </w:pPr>
+      <w:r>
+        <w:tab/>
+      </w:r>
+      <w:r>
+        <w:tab/>
+      </w:r>
+    </w:p>
+    <w:p/>
+    <w:p>
+      <w:pPr>
+        <w:pStyle w:val="Heading3"/>
+        <w:numPr>
+          <w:ilvl w:val="0"/>
+          <w:numId w:val="2"/>
+        </w:numPr>
+      </w:pPr>
+      <w:r>
+        <w:rPr>
+          <w:b/>
+        </w:rPr>
+        <w:t xml:space="preserve">Post </w:t>
+      </w:r>
+      <w:r>
+        <w:rPr>
+          <w:b/>
+        </w:rPr>
+        <w:t xml:space="preserve">First </w:t>
+      </w:r>
+      <w:r>
+        <w:rPr>
+          <w:b/>
+        </w:rPr>
+        <w:t>Feedback</w:t>
+      </w:r>
+      <w:r>
+        <w:t>:</w:t>
       </w:r>
       <w:r>
         <w:t xml:space="preserve"> </w:t>
@@ -143,15 +568,328 @@
         <w:t xml:space="preserve"> There were minor changes regarding punctuations, grammar corrections, font changes and summary to the slides were also given.</w:t>
       </w:r>
     </w:p>
+    <w:p>
+      <w:pPr>
+        <w:pStyle w:val="Heading3"/>
+      </w:pPr>
+    </w:p>
+    <w:p>
+      <w:pPr>
+        <w:pStyle w:val="Heading3"/>
+        <w:ind w:left="1080"/>
+      </w:pPr>
+      <w:r>
+        <w:t xml:space="preserve">Design Decision: </w:t>
+      </w:r>
+    </w:p>
+    <w:p>
+      <w:pPr>
+        <w:pStyle w:val="Heading3"/>
+        <w:numPr>
+          <w:ilvl w:val="0"/>
+          <w:numId w:val="13"/>
+        </w:numPr>
+        <w:ind w:left="1800"/>
+      </w:pPr>
+      <w:r>
+        <w:t xml:space="preserve">Again, chose </w:t>
+      </w:r>
+      <w:r>
+        <w:t xml:space="preserve">horizontal bars to prepare the “BMI” slide. </w:t>
+      </w:r>
+      <w:r>
+        <w:t>To</w:t>
+      </w:r>
+      <w:r>
+        <w:t xml:space="preserve"> indicate that top performers have different </w:t>
+      </w:r>
+      <w:r>
+        <w:t>BMI,</w:t>
+      </w:r>
+      <w:r>
+        <w:t xml:space="preserve"> included </w:t>
+      </w:r>
+      <w:r>
+        <w:t>people (</w:t>
+      </w:r>
+      <w:r>
+        <w:t>Name</w:t>
+      </w:r>
+      <w:r>
+        <w:t>)</w:t>
+      </w:r>
+      <w:r>
+        <w:t xml:space="preserve"> to the “detail” portion of the</w:t>
+      </w:r>
+      <w:r>
+        <w:t xml:space="preserve"> “Marks”</w:t>
+      </w:r>
+      <w:r>
+        <w:t xml:space="preserve"> table</w:t>
+      </w:r>
+      <w:r>
+        <w:t xml:space="preserve">. There </w:t>
+      </w:r>
+      <w:r>
+        <w:t>are</w:t>
+      </w:r>
+      <w:r>
+        <w:t xml:space="preserve"> 3 different groups:</w:t>
+      </w:r>
+    </w:p>
+    <w:p>
+      <w:pPr>
+        <w:pStyle w:val="Heading3"/>
+        <w:numPr>
+          <w:ilvl w:val="1"/>
+          <w:numId w:val="14"/>
+        </w:numPr>
+        <w:ind w:left="2520"/>
+      </w:pPr>
+      <w:r>
+        <w:t xml:space="preserve">BMI </w:t>
+      </w:r>
+      <w:r>
+        <w:t xml:space="preserve">range </w:t>
+      </w:r>
+      <w:r>
+        <w:t xml:space="preserve">for the top performers and </w:t>
+      </w:r>
+      <w:r>
+        <w:t>most of</w:t>
+      </w:r>
+      <w:r>
+        <w:t xml:space="preserve"> the crowd.</w:t>
+      </w:r>
+    </w:p>
+    <w:p>
+      <w:pPr>
+        <w:pStyle w:val="Heading3"/>
+        <w:numPr>
+          <w:ilvl w:val="1"/>
+          <w:numId w:val="14"/>
+        </w:numPr>
+        <w:ind w:left="2520"/>
+      </w:pPr>
+      <w:r>
+        <w:t xml:space="preserve">BMI region above </w:t>
+      </w:r>
+      <w:r>
+        <w:t>top performer’s range</w:t>
+      </w:r>
+    </w:p>
+    <w:p>
+      <w:pPr>
+        <w:pStyle w:val="Heading3"/>
+        <w:numPr>
+          <w:ilvl w:val="1"/>
+          <w:numId w:val="14"/>
+        </w:numPr>
+        <w:ind w:left="2520"/>
+      </w:pPr>
+      <w:r>
+        <w:t>and below to it.</w:t>
+      </w:r>
+    </w:p>
+    <w:p>
+      <w:pPr>
+        <w:pStyle w:val="Heading3"/>
+        <w:numPr>
+          <w:ilvl w:val="0"/>
+          <w:numId w:val="13"/>
+        </w:numPr>
+        <w:ind w:left="1800"/>
+      </w:pPr>
+      <w:r>
+        <w:t>To emphasis the same used heavy colors (and it is also default coloring code in Tableau).</w:t>
+      </w:r>
+    </w:p>
+    <w:p>
+      <w:pPr>
+        <w:pStyle w:val="Heading3"/>
+        <w:numPr>
+          <w:ilvl w:val="0"/>
+          <w:numId w:val="13"/>
+        </w:numPr>
+        <w:ind w:left="1800"/>
+      </w:pPr>
+      <w:r>
+        <w:t>To reduce the color hues, limited the BMI color to “3 stepped” colors in all the slides</w:t>
+      </w:r>
+      <w:r>
+        <w:t xml:space="preserve"> with bar plots</w:t>
+      </w:r>
+      <w:r>
+        <w:t>.</w:t>
+      </w:r>
+    </w:p>
+    <w:p>
+      <w:pPr>
+        <w:pStyle w:val="Heading3"/>
+        <w:numPr>
+          <w:ilvl w:val="0"/>
+          <w:numId w:val="13"/>
+        </w:numPr>
+        <w:ind w:left="1800"/>
+      </w:pPr>
+      <w:r>
+        <w:t xml:space="preserve">Gave clear description of identifying the Pitchers which was not so intuitive from the dataset. </w:t>
+      </w:r>
+    </w:p>
+    <w:p>
+      <w:pPr>
+        <w:pStyle w:val="Heading3"/>
+        <w:ind w:left="1080"/>
+      </w:pPr>
+    </w:p>
+    <w:p>
+      <w:pPr>
+        <w:pStyle w:val="Heading3"/>
+        <w:ind w:left="1080"/>
+      </w:pPr>
+      <w:r>
+        <w:t xml:space="preserve">Changes can be found at: </w:t>
+      </w:r>
+      <w:hyperlink r:id="rId9" w:history="1">
+        <w:r>
+          <w:rPr>
+            <w:rStyle w:val="Hyperlink"/>
+          </w:rPr>
+          <w:t>https://github.com/PadmarajBhat/DataAnalyst/blob/master/Tableau%20Story/Analysis%20on%20Baseball%20DataSet%20Final%20Version.pdf</w:t>
+        </w:r>
+      </w:hyperlink>
+    </w:p>
+    <w:p>
+      <w:pPr>
+        <w:pStyle w:val="Heading3"/>
+        <w:ind w:left="1080"/>
+      </w:pPr>
+    </w:p>
+    <w:p>
+      <w:pPr>
+        <w:pStyle w:val="Heading3"/>
+        <w:ind w:left="1080"/>
+      </w:pPr>
+      <w:r>
+        <w:t xml:space="preserve">Or at Tableau: </w:t>
+      </w:r>
+      <w:hyperlink r:id="rId10" w:history="1">
+        <w:r>
+          <w:rPr>
+            <w:rStyle w:val="Hyperlink"/>
+          </w:rPr>
+          <w:t>https://public.tableau.com/profile/padmaraj.bhat#!/vizhome/AnalysisonBaseballDataSet_v2/Story1</w:t>
+        </w:r>
+      </w:hyperlink>
+    </w:p>
     <w:p/>
-    <w:p>
-      <w:pPr>
-        <w:pStyle w:val="Heading3"/>
+    <w:p/>
+    <w:p>
+      <w:pPr>
+        <w:pStyle w:val="Heading3"/>
+        <w:numPr>
+          <w:ilvl w:val="0"/>
+          <w:numId w:val="2"/>
+        </w:numPr>
       </w:pPr>
       <w:r>
         <w:rPr>
           <w:b/>
         </w:rPr>
+        <w:lastRenderedPageBreak/>
+        <w:t>Post Udacity Feedback</w:t>
+      </w:r>
+      <w:r>
+        <w:t>: made changes to slide – “</w:t>
+      </w:r>
+      <w:r>
+        <w:t>Plot of Number of Pitchers by Handedness</w:t>
+      </w:r>
+      <w:r>
+        <w:t>” to correctly indicate the count of Pitchers through Bar Chart.</w:t>
+      </w:r>
+    </w:p>
+    <w:p>
+      <w:pPr>
+        <w:ind w:left="1080"/>
+      </w:pPr>
+    </w:p>
+    <w:p>
+      <w:pPr>
+        <w:pStyle w:val="Heading3"/>
+        <w:ind w:left="1080"/>
+      </w:pPr>
+      <w:r>
+        <w:rPr>
+          <w:b/>
+        </w:rPr>
+        <w:t>Design decision</w:t>
+      </w:r>
+      <w:r>
+        <w:t xml:space="preserve">: I had kept squares to show all the pitchers in a slide but it was not so user friendly. Converted </w:t>
+      </w:r>
+      <w:r>
+        <w:t xml:space="preserve">the chart </w:t>
+      </w:r>
+      <w:r>
+        <w:t xml:space="preserve">into </w:t>
+      </w:r>
+      <w:bookmarkStart w:id="0" w:name="_GoBack"/>
+      <w:bookmarkEnd w:id="0"/>
+      <w:r>
+        <w:t>counts (yet again) bar chart to indicate the Pitchers by handedness.</w:t>
+      </w:r>
+    </w:p>
+    <w:p/>
+    <w:p>
+      <w:pPr>
+        <w:pStyle w:val="Heading3"/>
+        <w:ind w:left="1080"/>
+      </w:pPr>
+      <w:r>
+        <w:t>Changes can be found at:</w:t>
+      </w:r>
+      <w:r>
+        <w:t xml:space="preserve"> </w:t>
+      </w:r>
+      <w:hyperlink r:id="rId11" w:history="1">
+        <w:r>
+          <w:rPr>
+            <w:rStyle w:val="Hyperlink"/>
+          </w:rPr>
+          <w:t>https://github.com/PadmarajBhat/DataAnalyst/blob/master/Tableau%20Story/Analysis%20on%20Baseball%20DataSet%20Final%20Version.pdf</w:t>
+        </w:r>
+      </w:hyperlink>
+    </w:p>
+    <w:p/>
+    <w:p>
+      <w:pPr>
+        <w:pStyle w:val="Heading3"/>
+        <w:ind w:left="1080"/>
+      </w:pPr>
+      <w:r>
+        <w:t xml:space="preserve">Or at Tableau: </w:t>
+      </w:r>
+      <w:hyperlink r:id="rId12" w:history="1">
+        <w:r>
+          <w:rPr>
+            <w:rStyle w:val="Hyperlink"/>
+          </w:rPr>
+          <w:t>https://public.tableau.com/profile/padmaraj.bhat#!/vizhome/AnalysisonBaseballDataSet/Story1</w:t>
+        </w:r>
+      </w:hyperlink>
+    </w:p>
+    <w:p/>
+    <w:p/>
+    <w:p/>
+    <w:p>
+      <w:pPr>
+        <w:pStyle w:val="Heading3"/>
+      </w:pPr>
+      <w:r>
+        <w:rPr>
+          <w:b/>
+        </w:rPr>
         <w:t>Feedback</w:t>
       </w:r>
       <w:r>
@@ -161,16 +899,42 @@
     <w:p>
       <w:pPr>
         <w:pStyle w:val="Heading3"/>
-        <w:ind w:firstLine="720"/>
+        <w:numPr>
+          <w:ilvl w:val="0"/>
+          <w:numId w:val="3"/>
+        </w:numPr>
       </w:pPr>
       <w:r>
         <w:t xml:space="preserve">Tim M was kind enough to share the feedback and all his comments </w:t>
       </w:r>
       <w:r>
-        <w:t>are saved in https://knowledge.udacity.com/questions/7509</w:t>
-      </w:r>
+        <w:t xml:space="preserve">are saved in </w:t>
+      </w:r>
+      <w:hyperlink r:id="rId13" w:history="1">
+        <w:r>
+          <w:rPr>
+            <w:rStyle w:val="Hyperlink"/>
+          </w:rPr>
+          <w:t>https://knowledge.udacity.com/questions/7509</w:t>
+        </w:r>
+      </w:hyperlink>
       <w:r>
         <w:t>.</w:t>
+      </w:r>
+    </w:p>
+    <w:p>
+      <w:pPr>
+        <w:pStyle w:val="Heading3"/>
+        <w:numPr>
+          <w:ilvl w:val="0"/>
+          <w:numId w:val="3"/>
+        </w:numPr>
+      </w:pPr>
+      <w:r>
+        <w:t xml:space="preserve">Udacity Feedback : </w:t>
+      </w:r>
+      <w:r>
+        <w:t>https://review.udacity.com/#!/reviews/1385627</w:t>
       </w:r>
     </w:p>
     <w:p>
@@ -188,6 +952,45 @@
     </w:p>
     <w:p>
       <w:pPr>
+        <w:shd w:val="clear" w:color="auto" w:fill="FFFFFF"/>
+        <w:spacing w:after="0" w:line="240" w:lineRule="auto"/>
+        <w:textAlignment w:val="baseline"/>
+        <w:rPr>
+          <w:rFonts w:ascii="inherit" w:eastAsia="Times New Roman" w:hAnsi="inherit" w:cs="Times New Roman"/>
+          <w:color w:val="4F4F4F"/>
+          <w:sz w:val="24"/>
+          <w:szCs w:val="24"/>
+        </w:rPr>
+      </w:pPr>
+    </w:p>
+    <w:p>
+      <w:pPr>
+        <w:shd w:val="clear" w:color="auto" w:fill="FFFFFF"/>
+        <w:spacing w:after="0" w:line="240" w:lineRule="auto"/>
+        <w:textAlignment w:val="baseline"/>
+        <w:rPr>
+          <w:rFonts w:ascii="inherit" w:eastAsia="Times New Roman" w:hAnsi="inherit" w:cs="Times New Roman"/>
+          <w:color w:val="4F4F4F"/>
+          <w:sz w:val="24"/>
+          <w:szCs w:val="24"/>
+        </w:rPr>
+      </w:pPr>
+    </w:p>
+    <w:p>
+      <w:pPr>
+        <w:shd w:val="clear" w:color="auto" w:fill="FFFFFF"/>
+        <w:spacing w:after="0" w:line="240" w:lineRule="auto"/>
+        <w:textAlignment w:val="baseline"/>
+        <w:rPr>
+          <w:rFonts w:ascii="inherit" w:eastAsia="Times New Roman" w:hAnsi="inherit" w:cs="Times New Roman"/>
+          <w:color w:val="4F4F4F"/>
+          <w:sz w:val="24"/>
+          <w:szCs w:val="24"/>
+        </w:rPr>
+      </w:pPr>
+    </w:p>
+    <w:p>
+      <w:pPr>
         <w:pStyle w:val="Heading3"/>
         <w:rPr>
           <w:rFonts w:eastAsia="Times New Roman"/>
@@ -221,30 +1024,30 @@
         <w:t>None</w:t>
       </w:r>
     </w:p>
+    <w:p>
+      <w:pPr>
+        <w:pStyle w:val="Heading3"/>
+        <w:rPr>
+          <w:b/>
+        </w:rPr>
+      </w:pPr>
+    </w:p>
     <w:p/>
+    <w:p>
+      <w:pPr>
+        <w:pStyle w:val="Heading3"/>
+      </w:pPr>
+      <w:r>
+        <w:rPr>
+          <w:b/>
+        </w:rPr>
+        <w:t>DataFile</w:t>
+      </w:r>
+      <w:r>
+        <w:t xml:space="preserve">: The dataset was used as is from </w:t>
+      </w:r>
+    </w:p>
     <w:p/>
-    <w:p/>
-    <w:p/>
-    <w:p/>
-    <w:p/>
-    <w:p>
-      <w:pPr>
-        <w:pStyle w:val="Heading3"/>
-      </w:pPr>
-      <w:proofErr w:type="spellStart"/>
-      <w:r>
-        <w:rPr>
-          <w:b/>
-        </w:rPr>
-        <w:lastRenderedPageBreak/>
-        <w:t>DataFile</w:t>
-      </w:r>
-      <w:proofErr w:type="spellEnd"/>
-      <w:r>
-        <w:t xml:space="preserve">: The dataset was used as is from </w:t>
-      </w:r>
-    </w:p>
-    <w:p/>
     <w:p>
       <w:pPr>
         <w:pStyle w:val="Heading3"/>
@@ -268,8 +1071,6 @@
       <w:r>
         <w:t>https://docs.google.com/document/d/1w7KhqotVi5eoKE3I_AZHbsxdr-NmcWsLTIiZrpxWx4w/pub?embedded=true</w:t>
       </w:r>
-      <w:bookmarkStart w:id="0" w:name="_GoBack"/>
-      <w:bookmarkEnd w:id="0"/>
     </w:p>
     <w:sectPr>
       <w:pgSz w:w="12240" w:h="15840"/>
@@ -334,6 +1135,879 @@
 <file path=word/numbering.xml><?xml version="1.0" encoding="utf-8"?>
 <w:numbering xmlns:wpc="http://schemas.microsoft.com/office/word/2010/wordprocessingCanvas" xmlns:cx="http://schemas.microsoft.com/office/drawing/2014/chartex" xmlns:cx1="http://schemas.microsoft.com/office/drawing/2015/9/8/chartex" xmlns:cx2="http://schemas.microsoft.com/office/drawing/2015/10/21/chartex" xmlns:cx3="http://schemas.microsoft.com/office/drawing/2016/5/9/chartex" xmlns:cx4="http://schemas.microsoft.com/office/drawing/2016/5/10/chartex" xmlns:cx5="http://schemas.microsoft.com/office/drawing/2016/5/11/chartex" xmlns:cx6="http://schemas.microsoft.com/office/drawing/2016/5/12/chartex" xmlns:cx7="http://schemas.microsoft.com/office/drawing/2016/5/13/chartex" xmlns:cx8="http://schemas.microsoft.com/office/drawing/2016/5/14/chartex" xmlns:mc="http://schemas.openxmlformats.org/markup-compatibility/2006" xmlns:aink="http://schemas.microsoft.com/office/drawing/2016/ink" xmlns:am3d="http://schemas.microsoft.com/office/drawing/2017/model3d" xmlns:o="urn:schemas-microsoft-com:office:office" xmlns:r="http://schemas.openxmlformats.org/officeDocument/2006/relationships" xmlns:m="http://schemas.openxmlformats.org/officeDocument/2006/math" xmlns:v="urn:schemas-microsoft-com:vml" xmlns:wp14="http://schemas.microsoft.com/office/word/2010/wordprocessingDrawing" xmlns:wp="http://schemas.openxmlformats.org/drawingml/2006/wordprocessingDrawing" xmlns:w10="urn:schemas-microsoft-com:office:word" xmlns:w="http://schemas.openxmlformats.org/wordprocessingml/2006/main" xmlns:w14="http://schemas.microsoft.com/office/word/2010/wordml" xmlns:w15="http://schemas.microsoft.com/office/word/2012/wordml" xmlns:w16cid="http://schemas.microsoft.com/office/word/2016/wordml/cid" xmlns:w16se="http://schemas.microsoft.com/office/word/2015/wordml/symex" xmlns:wpg="http://schemas.microsoft.com/office/word/2010/wordprocessingGroup" xmlns:wpi="http://schemas.microsoft.com/office/word/2010/wordprocessingInk" xmlns:wne="http://schemas.microsoft.com/office/word/2006/wordml" xmlns:wps="http://schemas.microsoft.com/office/word/2010/wordprocessingShape" mc:Ignorable="w14 w15 w16se w16cid wp14">
   <w:abstractNum w:abstractNumId="0" w15:restartNumberingAfterBreak="0">
+    <w:nsid w:val="00FE45EE"/>
+    <w:multiLevelType w:val="hybridMultilevel"/>
+    <w:tmpl w:val="EF5EB084"/>
+    <w:lvl w:ilvl="0" w:tplc="04090019">
+      <w:start w:val="9"/>
+      <w:numFmt w:val="lowerLetter"/>
+      <w:lvlText w:val="%1."/>
+      <w:lvlJc w:val="left"/>
+      <w:pPr>
+        <w:ind w:left="2160" w:hanging="360"/>
+      </w:pPr>
+      <w:rPr>
+        <w:rFonts w:hint="default"/>
+      </w:rPr>
+    </w:lvl>
+    <w:lvl w:ilvl="1" w:tplc="04090019" w:tentative="1">
+      <w:start w:val="1"/>
+      <w:numFmt w:val="lowerLetter"/>
+      <w:lvlText w:val="%2."/>
+      <w:lvlJc w:val="left"/>
+      <w:pPr>
+        <w:ind w:left="2880" w:hanging="360"/>
+      </w:pPr>
+    </w:lvl>
+    <w:lvl w:ilvl="2" w:tplc="0409001B" w:tentative="1">
+      <w:start w:val="1"/>
+      <w:numFmt w:val="lowerRoman"/>
+      <w:lvlText w:val="%3."/>
+      <w:lvlJc w:val="right"/>
+      <w:pPr>
+        <w:ind w:left="3600" w:hanging="180"/>
+      </w:pPr>
+    </w:lvl>
+    <w:lvl w:ilvl="3" w:tplc="0409000F" w:tentative="1">
+      <w:start w:val="1"/>
+      <w:numFmt w:val="decimal"/>
+      <w:lvlText w:val="%4."/>
+      <w:lvlJc w:val="left"/>
+      <w:pPr>
+        <w:ind w:left="4320" w:hanging="360"/>
+      </w:pPr>
+    </w:lvl>
+    <w:lvl w:ilvl="4" w:tplc="04090019" w:tentative="1">
+      <w:start w:val="1"/>
+      <w:numFmt w:val="lowerLetter"/>
+      <w:lvlText w:val="%5."/>
+      <w:lvlJc w:val="left"/>
+      <w:pPr>
+        <w:ind w:left="5040" w:hanging="360"/>
+      </w:pPr>
+    </w:lvl>
+    <w:lvl w:ilvl="5" w:tplc="0409001B" w:tentative="1">
+      <w:start w:val="1"/>
+      <w:numFmt w:val="lowerRoman"/>
+      <w:lvlText w:val="%6."/>
+      <w:lvlJc w:val="right"/>
+      <w:pPr>
+        <w:ind w:left="5760" w:hanging="180"/>
+      </w:pPr>
+    </w:lvl>
+    <w:lvl w:ilvl="6" w:tplc="0409000F" w:tentative="1">
+      <w:start w:val="1"/>
+      <w:numFmt w:val="decimal"/>
+      <w:lvlText w:val="%7."/>
+      <w:lvlJc w:val="left"/>
+      <w:pPr>
+        <w:ind w:left="6480" w:hanging="360"/>
+      </w:pPr>
+    </w:lvl>
+    <w:lvl w:ilvl="7" w:tplc="04090019" w:tentative="1">
+      <w:start w:val="1"/>
+      <w:numFmt w:val="lowerLetter"/>
+      <w:lvlText w:val="%8."/>
+      <w:lvlJc w:val="left"/>
+      <w:pPr>
+        <w:ind w:left="7200" w:hanging="360"/>
+      </w:pPr>
+    </w:lvl>
+    <w:lvl w:ilvl="8" w:tplc="0409001B" w:tentative="1">
+      <w:start w:val="1"/>
+      <w:numFmt w:val="lowerRoman"/>
+      <w:lvlText w:val="%9."/>
+      <w:lvlJc w:val="right"/>
+      <w:pPr>
+        <w:ind w:left="7920" w:hanging="180"/>
+      </w:pPr>
+    </w:lvl>
+  </w:abstractNum>
+  <w:abstractNum w:abstractNumId="1" w15:restartNumberingAfterBreak="0">
+    <w:nsid w:val="035574FD"/>
+    <w:multiLevelType w:val="hybridMultilevel"/>
+    <w:tmpl w:val="D5022882"/>
+    <w:lvl w:ilvl="0" w:tplc="04090001">
+      <w:start w:val="1"/>
+      <w:numFmt w:val="bullet"/>
+      <w:lvlText w:val=""/>
+      <w:lvlJc w:val="left"/>
+      <w:pPr>
+        <w:ind w:left="2160" w:hanging="360"/>
+      </w:pPr>
+      <w:rPr>
+        <w:rFonts w:ascii="Symbol" w:hAnsi="Symbol" w:hint="default"/>
+      </w:rPr>
+    </w:lvl>
+    <w:lvl w:ilvl="1" w:tplc="04090003" w:tentative="1">
+      <w:start w:val="1"/>
+      <w:numFmt w:val="bullet"/>
+      <w:lvlText w:val="o"/>
+      <w:lvlJc w:val="left"/>
+      <w:pPr>
+        <w:ind w:left="2880" w:hanging="360"/>
+      </w:pPr>
+      <w:rPr>
+        <w:rFonts w:ascii="Courier New" w:hAnsi="Courier New" w:cs="Courier New" w:hint="default"/>
+      </w:rPr>
+    </w:lvl>
+    <w:lvl w:ilvl="2" w:tplc="04090005" w:tentative="1">
+      <w:start w:val="1"/>
+      <w:numFmt w:val="bullet"/>
+      <w:lvlText w:val=""/>
+      <w:lvlJc w:val="left"/>
+      <w:pPr>
+        <w:ind w:left="3600" w:hanging="360"/>
+      </w:pPr>
+      <w:rPr>
+        <w:rFonts w:ascii="Wingdings" w:hAnsi="Wingdings" w:hint="default"/>
+      </w:rPr>
+    </w:lvl>
+    <w:lvl w:ilvl="3" w:tplc="04090001" w:tentative="1">
+      <w:start w:val="1"/>
+      <w:numFmt w:val="bullet"/>
+      <w:lvlText w:val=""/>
+      <w:lvlJc w:val="left"/>
+      <w:pPr>
+        <w:ind w:left="4320" w:hanging="360"/>
+      </w:pPr>
+      <w:rPr>
+        <w:rFonts w:ascii="Symbol" w:hAnsi="Symbol" w:hint="default"/>
+      </w:rPr>
+    </w:lvl>
+    <w:lvl w:ilvl="4" w:tplc="04090003" w:tentative="1">
+      <w:start w:val="1"/>
+      <w:numFmt w:val="bullet"/>
+      <w:lvlText w:val="o"/>
+      <w:lvlJc w:val="left"/>
+      <w:pPr>
+        <w:ind w:left="5040" w:hanging="360"/>
+      </w:pPr>
+      <w:rPr>
+        <w:rFonts w:ascii="Courier New" w:hAnsi="Courier New" w:cs="Courier New" w:hint="default"/>
+      </w:rPr>
+    </w:lvl>
+    <w:lvl w:ilvl="5" w:tplc="04090005" w:tentative="1">
+      <w:start w:val="1"/>
+      <w:numFmt w:val="bullet"/>
+      <w:lvlText w:val=""/>
+      <w:lvlJc w:val="left"/>
+      <w:pPr>
+        <w:ind w:left="5760" w:hanging="360"/>
+      </w:pPr>
+      <w:rPr>
+        <w:rFonts w:ascii="Wingdings" w:hAnsi="Wingdings" w:hint="default"/>
+      </w:rPr>
+    </w:lvl>
+    <w:lvl w:ilvl="6" w:tplc="04090001" w:tentative="1">
+      <w:start w:val="1"/>
+      <w:numFmt w:val="bullet"/>
+      <w:lvlText w:val=""/>
+      <w:lvlJc w:val="left"/>
+      <w:pPr>
+        <w:ind w:left="6480" w:hanging="360"/>
+      </w:pPr>
+      <w:rPr>
+        <w:rFonts w:ascii="Symbol" w:hAnsi="Symbol" w:hint="default"/>
+      </w:rPr>
+    </w:lvl>
+    <w:lvl w:ilvl="7" w:tplc="04090003" w:tentative="1">
+      <w:start w:val="1"/>
+      <w:numFmt w:val="bullet"/>
+      <w:lvlText w:val="o"/>
+      <w:lvlJc w:val="left"/>
+      <w:pPr>
+        <w:ind w:left="7200" w:hanging="360"/>
+      </w:pPr>
+      <w:rPr>
+        <w:rFonts w:ascii="Courier New" w:hAnsi="Courier New" w:cs="Courier New" w:hint="default"/>
+      </w:rPr>
+    </w:lvl>
+    <w:lvl w:ilvl="8" w:tplc="04090005" w:tentative="1">
+      <w:start w:val="1"/>
+      <w:numFmt w:val="bullet"/>
+      <w:lvlText w:val=""/>
+      <w:lvlJc w:val="left"/>
+      <w:pPr>
+        <w:ind w:left="7920" w:hanging="360"/>
+      </w:pPr>
+      <w:rPr>
+        <w:rFonts w:ascii="Wingdings" w:hAnsi="Wingdings" w:hint="default"/>
+      </w:rPr>
+    </w:lvl>
+  </w:abstractNum>
+  <w:abstractNum w:abstractNumId="2" w15:restartNumberingAfterBreak="0">
+    <w:nsid w:val="0B7D6952"/>
+    <w:multiLevelType w:val="hybridMultilevel"/>
+    <w:tmpl w:val="23A48C10"/>
+    <w:lvl w:ilvl="0" w:tplc="5764329E">
+      <w:start w:val="2"/>
+      <w:numFmt w:val="bullet"/>
+      <w:lvlText w:val="-"/>
+      <w:lvlJc w:val="left"/>
+      <w:pPr>
+        <w:ind w:left="720" w:hanging="360"/>
+      </w:pPr>
+      <w:rPr>
+        <w:rFonts w:ascii="Calibri Light" w:eastAsiaTheme="majorEastAsia" w:hAnsi="Calibri Light" w:cstheme="majorBidi" w:hint="default"/>
+      </w:rPr>
+    </w:lvl>
+    <w:lvl w:ilvl="1" w:tplc="04090003" w:tentative="1">
+      <w:start w:val="1"/>
+      <w:numFmt w:val="bullet"/>
+      <w:lvlText w:val="o"/>
+      <w:lvlJc w:val="left"/>
+      <w:pPr>
+        <w:ind w:left="1440" w:hanging="360"/>
+      </w:pPr>
+      <w:rPr>
+        <w:rFonts w:ascii="Courier New" w:hAnsi="Courier New" w:cs="Courier New" w:hint="default"/>
+      </w:rPr>
+    </w:lvl>
+    <w:lvl w:ilvl="2" w:tplc="04090005" w:tentative="1">
+      <w:start w:val="1"/>
+      <w:numFmt w:val="bullet"/>
+      <w:lvlText w:val=""/>
+      <w:lvlJc w:val="left"/>
+      <w:pPr>
+        <w:ind w:left="2160" w:hanging="360"/>
+      </w:pPr>
+      <w:rPr>
+        <w:rFonts w:ascii="Wingdings" w:hAnsi="Wingdings" w:hint="default"/>
+      </w:rPr>
+    </w:lvl>
+    <w:lvl w:ilvl="3" w:tplc="04090001" w:tentative="1">
+      <w:start w:val="1"/>
+      <w:numFmt w:val="bullet"/>
+      <w:lvlText w:val=""/>
+      <w:lvlJc w:val="left"/>
+      <w:pPr>
+        <w:ind w:left="2880" w:hanging="360"/>
+      </w:pPr>
+      <w:rPr>
+        <w:rFonts w:ascii="Symbol" w:hAnsi="Symbol" w:hint="default"/>
+      </w:rPr>
+    </w:lvl>
+    <w:lvl w:ilvl="4" w:tplc="04090003" w:tentative="1">
+      <w:start w:val="1"/>
+      <w:numFmt w:val="bullet"/>
+      <w:lvlText w:val="o"/>
+      <w:lvlJc w:val="left"/>
+      <w:pPr>
+        <w:ind w:left="3600" w:hanging="360"/>
+      </w:pPr>
+      <w:rPr>
+        <w:rFonts w:ascii="Courier New" w:hAnsi="Courier New" w:cs="Courier New" w:hint="default"/>
+      </w:rPr>
+    </w:lvl>
+    <w:lvl w:ilvl="5" w:tplc="04090005" w:tentative="1">
+      <w:start w:val="1"/>
+      <w:numFmt w:val="bullet"/>
+      <w:lvlText w:val=""/>
+      <w:lvlJc w:val="left"/>
+      <w:pPr>
+        <w:ind w:left="4320" w:hanging="360"/>
+      </w:pPr>
+      <w:rPr>
+        <w:rFonts w:ascii="Wingdings" w:hAnsi="Wingdings" w:hint="default"/>
+      </w:rPr>
+    </w:lvl>
+    <w:lvl w:ilvl="6" w:tplc="04090001" w:tentative="1">
+      <w:start w:val="1"/>
+      <w:numFmt w:val="bullet"/>
+      <w:lvlText w:val=""/>
+      <w:lvlJc w:val="left"/>
+      <w:pPr>
+        <w:ind w:left="5040" w:hanging="360"/>
+      </w:pPr>
+      <w:rPr>
+        <w:rFonts w:ascii="Symbol" w:hAnsi="Symbol" w:hint="default"/>
+      </w:rPr>
+    </w:lvl>
+    <w:lvl w:ilvl="7" w:tplc="04090003" w:tentative="1">
+      <w:start w:val="1"/>
+      <w:numFmt w:val="bullet"/>
+      <w:lvlText w:val="o"/>
+      <w:lvlJc w:val="left"/>
+      <w:pPr>
+        <w:ind w:left="5760" w:hanging="360"/>
+      </w:pPr>
+      <w:rPr>
+        <w:rFonts w:ascii="Courier New" w:hAnsi="Courier New" w:cs="Courier New" w:hint="default"/>
+      </w:rPr>
+    </w:lvl>
+    <w:lvl w:ilvl="8" w:tplc="04090005" w:tentative="1">
+      <w:start w:val="1"/>
+      <w:numFmt w:val="bullet"/>
+      <w:lvlText w:val=""/>
+      <w:lvlJc w:val="left"/>
+      <w:pPr>
+        <w:ind w:left="6480" w:hanging="360"/>
+      </w:pPr>
+      <w:rPr>
+        <w:rFonts w:ascii="Wingdings" w:hAnsi="Wingdings" w:hint="default"/>
+      </w:rPr>
+    </w:lvl>
+  </w:abstractNum>
+  <w:abstractNum w:abstractNumId="3" w15:restartNumberingAfterBreak="0">
+    <w:nsid w:val="0FA30BB3"/>
+    <w:multiLevelType w:val="hybridMultilevel"/>
+    <w:tmpl w:val="EE1C49CC"/>
+    <w:lvl w:ilvl="0" w:tplc="CA189E5C">
+      <w:start w:val="1"/>
+      <w:numFmt w:val="decimal"/>
+      <w:lvlText w:val="%1."/>
+      <w:lvlJc w:val="left"/>
+      <w:pPr>
+        <w:ind w:left="1080" w:hanging="360"/>
+      </w:pPr>
+      <w:rPr>
+        <w:rFonts w:hint="default"/>
+      </w:rPr>
+    </w:lvl>
+    <w:lvl w:ilvl="1" w:tplc="04090019" w:tentative="1">
+      <w:start w:val="1"/>
+      <w:numFmt w:val="lowerLetter"/>
+      <w:lvlText w:val="%2."/>
+      <w:lvlJc w:val="left"/>
+      <w:pPr>
+        <w:ind w:left="1440" w:hanging="360"/>
+      </w:pPr>
+    </w:lvl>
+    <w:lvl w:ilvl="2" w:tplc="0409001B" w:tentative="1">
+      <w:start w:val="1"/>
+      <w:numFmt w:val="lowerRoman"/>
+      <w:lvlText w:val="%3."/>
+      <w:lvlJc w:val="right"/>
+      <w:pPr>
+        <w:ind w:left="2160" w:hanging="180"/>
+      </w:pPr>
+    </w:lvl>
+    <w:lvl w:ilvl="3" w:tplc="0409000F" w:tentative="1">
+      <w:start w:val="1"/>
+      <w:numFmt w:val="decimal"/>
+      <w:lvlText w:val="%4."/>
+      <w:lvlJc w:val="left"/>
+      <w:pPr>
+        <w:ind w:left="2880" w:hanging="360"/>
+      </w:pPr>
+    </w:lvl>
+    <w:lvl w:ilvl="4" w:tplc="04090019" w:tentative="1">
+      <w:start w:val="1"/>
+      <w:numFmt w:val="lowerLetter"/>
+      <w:lvlText w:val="%5."/>
+      <w:lvlJc w:val="left"/>
+      <w:pPr>
+        <w:ind w:left="3600" w:hanging="360"/>
+      </w:pPr>
+    </w:lvl>
+    <w:lvl w:ilvl="5" w:tplc="0409001B" w:tentative="1">
+      <w:start w:val="1"/>
+      <w:numFmt w:val="lowerRoman"/>
+      <w:lvlText w:val="%6."/>
+      <w:lvlJc w:val="right"/>
+      <w:pPr>
+        <w:ind w:left="4320" w:hanging="180"/>
+      </w:pPr>
+    </w:lvl>
+    <w:lvl w:ilvl="6" w:tplc="0409000F" w:tentative="1">
+      <w:start w:val="1"/>
+      <w:numFmt w:val="decimal"/>
+      <w:lvlText w:val="%7."/>
+      <w:lvlJc w:val="left"/>
+      <w:pPr>
+        <w:ind w:left="5040" w:hanging="360"/>
+      </w:pPr>
+    </w:lvl>
+    <w:lvl w:ilvl="7" w:tplc="04090019" w:tentative="1">
+      <w:start w:val="1"/>
+      <w:numFmt w:val="lowerLetter"/>
+      <w:lvlText w:val="%8."/>
+      <w:lvlJc w:val="left"/>
+      <w:pPr>
+        <w:ind w:left="5760" w:hanging="360"/>
+      </w:pPr>
+    </w:lvl>
+    <w:lvl w:ilvl="8" w:tplc="0409001B" w:tentative="1">
+      <w:start w:val="1"/>
+      <w:numFmt w:val="lowerRoman"/>
+      <w:lvlText w:val="%9."/>
+      <w:lvlJc w:val="right"/>
+      <w:pPr>
+        <w:ind w:left="6480" w:hanging="180"/>
+      </w:pPr>
+    </w:lvl>
+  </w:abstractNum>
+  <w:abstractNum w:abstractNumId="4" w15:restartNumberingAfterBreak="0">
+    <w:nsid w:val="2A2E63BF"/>
+    <w:multiLevelType w:val="hybridMultilevel"/>
+    <w:tmpl w:val="80E8C536"/>
+    <w:lvl w:ilvl="0" w:tplc="6174FB12">
+      <w:start w:val="1"/>
+      <w:numFmt w:val="lowerRoman"/>
+      <w:lvlText w:val="%1."/>
+      <w:lvlJc w:val="left"/>
+      <w:pPr>
+        <w:ind w:left="2880" w:hanging="720"/>
+      </w:pPr>
+      <w:rPr>
+        <w:rFonts w:hint="default"/>
+      </w:rPr>
+    </w:lvl>
+    <w:lvl w:ilvl="1" w:tplc="04090019" w:tentative="1">
+      <w:start w:val="1"/>
+      <w:numFmt w:val="lowerLetter"/>
+      <w:lvlText w:val="%2."/>
+      <w:lvlJc w:val="left"/>
+      <w:pPr>
+        <w:ind w:left="3240" w:hanging="360"/>
+      </w:pPr>
+    </w:lvl>
+    <w:lvl w:ilvl="2" w:tplc="0409001B" w:tentative="1">
+      <w:start w:val="1"/>
+      <w:numFmt w:val="lowerRoman"/>
+      <w:lvlText w:val="%3."/>
+      <w:lvlJc w:val="right"/>
+      <w:pPr>
+        <w:ind w:left="3960" w:hanging="180"/>
+      </w:pPr>
+    </w:lvl>
+    <w:lvl w:ilvl="3" w:tplc="0409000F" w:tentative="1">
+      <w:start w:val="1"/>
+      <w:numFmt w:val="decimal"/>
+      <w:lvlText w:val="%4."/>
+      <w:lvlJc w:val="left"/>
+      <w:pPr>
+        <w:ind w:left="4680" w:hanging="360"/>
+      </w:pPr>
+    </w:lvl>
+    <w:lvl w:ilvl="4" w:tplc="04090019" w:tentative="1">
+      <w:start w:val="1"/>
+      <w:numFmt w:val="lowerLetter"/>
+      <w:lvlText w:val="%5."/>
+      <w:lvlJc w:val="left"/>
+      <w:pPr>
+        <w:ind w:left="5400" w:hanging="360"/>
+      </w:pPr>
+    </w:lvl>
+    <w:lvl w:ilvl="5" w:tplc="0409001B" w:tentative="1">
+      <w:start w:val="1"/>
+      <w:numFmt w:val="lowerRoman"/>
+      <w:lvlText w:val="%6."/>
+      <w:lvlJc w:val="right"/>
+      <w:pPr>
+        <w:ind w:left="6120" w:hanging="180"/>
+      </w:pPr>
+    </w:lvl>
+    <w:lvl w:ilvl="6" w:tplc="0409000F" w:tentative="1">
+      <w:start w:val="1"/>
+      <w:numFmt w:val="decimal"/>
+      <w:lvlText w:val="%7."/>
+      <w:lvlJc w:val="left"/>
+      <w:pPr>
+        <w:ind w:left="6840" w:hanging="360"/>
+      </w:pPr>
+    </w:lvl>
+    <w:lvl w:ilvl="7" w:tplc="04090019" w:tentative="1">
+      <w:start w:val="1"/>
+      <w:numFmt w:val="lowerLetter"/>
+      <w:lvlText w:val="%8."/>
+      <w:lvlJc w:val="left"/>
+      <w:pPr>
+        <w:ind w:left="7560" w:hanging="360"/>
+      </w:pPr>
+    </w:lvl>
+    <w:lvl w:ilvl="8" w:tplc="0409001B" w:tentative="1">
+      <w:start w:val="1"/>
+      <w:numFmt w:val="lowerRoman"/>
+      <w:lvlText w:val="%9."/>
+      <w:lvlJc w:val="right"/>
+      <w:pPr>
+        <w:ind w:left="8280" w:hanging="180"/>
+      </w:pPr>
+    </w:lvl>
+  </w:abstractNum>
+  <w:abstractNum w:abstractNumId="5" w15:restartNumberingAfterBreak="0">
+    <w:nsid w:val="36040508"/>
+    <w:multiLevelType w:val="hybridMultilevel"/>
+    <w:tmpl w:val="982C750E"/>
+    <w:lvl w:ilvl="0" w:tplc="90940F2E">
+      <w:start w:val="1"/>
+      <w:numFmt w:val="decimal"/>
+      <w:lvlText w:val="%1."/>
+      <w:lvlJc w:val="left"/>
+      <w:pPr>
+        <w:ind w:left="1440" w:hanging="360"/>
+      </w:pPr>
+      <w:rPr>
+        <w:rFonts w:hint="default"/>
+      </w:rPr>
+    </w:lvl>
+    <w:lvl w:ilvl="1" w:tplc="04090019" w:tentative="1">
+      <w:start w:val="1"/>
+      <w:numFmt w:val="lowerLetter"/>
+      <w:lvlText w:val="%2."/>
+      <w:lvlJc w:val="left"/>
+      <w:pPr>
+        <w:ind w:left="2160" w:hanging="360"/>
+      </w:pPr>
+    </w:lvl>
+    <w:lvl w:ilvl="2" w:tplc="0409001B" w:tentative="1">
+      <w:start w:val="1"/>
+      <w:numFmt w:val="lowerRoman"/>
+      <w:lvlText w:val="%3."/>
+      <w:lvlJc w:val="right"/>
+      <w:pPr>
+        <w:ind w:left="2880" w:hanging="180"/>
+      </w:pPr>
+    </w:lvl>
+    <w:lvl w:ilvl="3" w:tplc="0409000F" w:tentative="1">
+      <w:start w:val="1"/>
+      <w:numFmt w:val="decimal"/>
+      <w:lvlText w:val="%4."/>
+      <w:lvlJc w:val="left"/>
+      <w:pPr>
+        <w:ind w:left="3600" w:hanging="360"/>
+      </w:pPr>
+    </w:lvl>
+    <w:lvl w:ilvl="4" w:tplc="04090019" w:tentative="1">
+      <w:start w:val="1"/>
+      <w:numFmt w:val="lowerLetter"/>
+      <w:lvlText w:val="%5."/>
+      <w:lvlJc w:val="left"/>
+      <w:pPr>
+        <w:ind w:left="4320" w:hanging="360"/>
+      </w:pPr>
+    </w:lvl>
+    <w:lvl w:ilvl="5" w:tplc="0409001B" w:tentative="1">
+      <w:start w:val="1"/>
+      <w:numFmt w:val="lowerRoman"/>
+      <w:lvlText w:val="%6."/>
+      <w:lvlJc w:val="right"/>
+      <w:pPr>
+        <w:ind w:left="5040" w:hanging="180"/>
+      </w:pPr>
+    </w:lvl>
+    <w:lvl w:ilvl="6" w:tplc="0409000F" w:tentative="1">
+      <w:start w:val="1"/>
+      <w:numFmt w:val="decimal"/>
+      <w:lvlText w:val="%7."/>
+      <w:lvlJc w:val="left"/>
+      <w:pPr>
+        <w:ind w:left="5760" w:hanging="360"/>
+      </w:pPr>
+    </w:lvl>
+    <w:lvl w:ilvl="7" w:tplc="04090019" w:tentative="1">
+      <w:start w:val="1"/>
+      <w:numFmt w:val="lowerLetter"/>
+      <w:lvlText w:val="%8."/>
+      <w:lvlJc w:val="left"/>
+      <w:pPr>
+        <w:ind w:left="6480" w:hanging="360"/>
+      </w:pPr>
+    </w:lvl>
+    <w:lvl w:ilvl="8" w:tplc="0409001B" w:tentative="1">
+      <w:start w:val="1"/>
+      <w:numFmt w:val="lowerRoman"/>
+      <w:lvlText w:val="%9."/>
+      <w:lvlJc w:val="right"/>
+      <w:pPr>
+        <w:ind w:left="7200" w:hanging="180"/>
+      </w:pPr>
+    </w:lvl>
+  </w:abstractNum>
+  <w:abstractNum w:abstractNumId="6" w15:restartNumberingAfterBreak="0">
+    <w:nsid w:val="377C41DB"/>
+    <w:multiLevelType w:val="hybridMultilevel"/>
+    <w:tmpl w:val="49E07B3E"/>
+    <w:lvl w:ilvl="0" w:tplc="04090001">
+      <w:start w:val="1"/>
+      <w:numFmt w:val="bullet"/>
+      <w:lvlText w:val=""/>
+      <w:lvlJc w:val="left"/>
+      <w:pPr>
+        <w:ind w:left="2520" w:hanging="360"/>
+      </w:pPr>
+      <w:rPr>
+        <w:rFonts w:ascii="Symbol" w:hAnsi="Symbol" w:hint="default"/>
+      </w:rPr>
+    </w:lvl>
+    <w:lvl w:ilvl="1" w:tplc="04090003" w:tentative="1">
+      <w:start w:val="1"/>
+      <w:numFmt w:val="bullet"/>
+      <w:lvlText w:val="o"/>
+      <w:lvlJc w:val="left"/>
+      <w:pPr>
+        <w:ind w:left="3240" w:hanging="360"/>
+      </w:pPr>
+      <w:rPr>
+        <w:rFonts w:ascii="Courier New" w:hAnsi="Courier New" w:cs="Courier New" w:hint="default"/>
+      </w:rPr>
+    </w:lvl>
+    <w:lvl w:ilvl="2" w:tplc="04090005" w:tentative="1">
+      <w:start w:val="1"/>
+      <w:numFmt w:val="bullet"/>
+      <w:lvlText w:val=""/>
+      <w:lvlJc w:val="left"/>
+      <w:pPr>
+        <w:ind w:left="3960" w:hanging="360"/>
+      </w:pPr>
+      <w:rPr>
+        <w:rFonts w:ascii="Wingdings" w:hAnsi="Wingdings" w:hint="default"/>
+      </w:rPr>
+    </w:lvl>
+    <w:lvl w:ilvl="3" w:tplc="04090001" w:tentative="1">
+      <w:start w:val="1"/>
+      <w:numFmt w:val="bullet"/>
+      <w:lvlText w:val=""/>
+      <w:lvlJc w:val="left"/>
+      <w:pPr>
+        <w:ind w:left="4680" w:hanging="360"/>
+      </w:pPr>
+      <w:rPr>
+        <w:rFonts w:ascii="Symbol" w:hAnsi="Symbol" w:hint="default"/>
+      </w:rPr>
+    </w:lvl>
+    <w:lvl w:ilvl="4" w:tplc="04090003" w:tentative="1">
+      <w:start w:val="1"/>
+      <w:numFmt w:val="bullet"/>
+      <w:lvlText w:val="o"/>
+      <w:lvlJc w:val="left"/>
+      <w:pPr>
+        <w:ind w:left="5400" w:hanging="360"/>
+      </w:pPr>
+      <w:rPr>
+        <w:rFonts w:ascii="Courier New" w:hAnsi="Courier New" w:cs="Courier New" w:hint="default"/>
+      </w:rPr>
+    </w:lvl>
+    <w:lvl w:ilvl="5" w:tplc="04090005" w:tentative="1">
+      <w:start w:val="1"/>
+      <w:numFmt w:val="bullet"/>
+      <w:lvlText w:val=""/>
+      <w:lvlJc w:val="left"/>
+      <w:pPr>
+        <w:ind w:left="6120" w:hanging="360"/>
+      </w:pPr>
+      <w:rPr>
+        <w:rFonts w:ascii="Wingdings" w:hAnsi="Wingdings" w:hint="default"/>
+      </w:rPr>
+    </w:lvl>
+    <w:lvl w:ilvl="6" w:tplc="04090001" w:tentative="1">
+      <w:start w:val="1"/>
+      <w:numFmt w:val="bullet"/>
+      <w:lvlText w:val=""/>
+      <w:lvlJc w:val="left"/>
+      <w:pPr>
+        <w:ind w:left="6840" w:hanging="360"/>
+      </w:pPr>
+      <w:rPr>
+        <w:rFonts w:ascii="Symbol" w:hAnsi="Symbol" w:hint="default"/>
+      </w:rPr>
+    </w:lvl>
+    <w:lvl w:ilvl="7" w:tplc="04090003" w:tentative="1">
+      <w:start w:val="1"/>
+      <w:numFmt w:val="bullet"/>
+      <w:lvlText w:val="o"/>
+      <w:lvlJc w:val="left"/>
+      <w:pPr>
+        <w:ind w:left="7560" w:hanging="360"/>
+      </w:pPr>
+      <w:rPr>
+        <w:rFonts w:ascii="Courier New" w:hAnsi="Courier New" w:cs="Courier New" w:hint="default"/>
+      </w:rPr>
+    </w:lvl>
+    <w:lvl w:ilvl="8" w:tplc="04090005" w:tentative="1">
+      <w:start w:val="1"/>
+      <w:numFmt w:val="bullet"/>
+      <w:lvlText w:val=""/>
+      <w:lvlJc w:val="left"/>
+      <w:pPr>
+        <w:ind w:left="8280" w:hanging="360"/>
+      </w:pPr>
+      <w:rPr>
+        <w:rFonts w:ascii="Wingdings" w:hAnsi="Wingdings" w:hint="default"/>
+      </w:rPr>
+    </w:lvl>
+  </w:abstractNum>
+  <w:abstractNum w:abstractNumId="7" w15:restartNumberingAfterBreak="0">
+    <w:nsid w:val="3BAA3420"/>
+    <w:multiLevelType w:val="hybridMultilevel"/>
+    <w:tmpl w:val="A5228E44"/>
+    <w:lvl w:ilvl="0" w:tplc="390CE7EA">
+      <w:start w:val="1"/>
+      <w:numFmt w:val="decimal"/>
+      <w:lvlText w:val="%1."/>
+      <w:lvlJc w:val="left"/>
+      <w:pPr>
+        <w:ind w:left="1080" w:hanging="360"/>
+      </w:pPr>
+      <w:rPr>
+        <w:rFonts w:hint="default"/>
+      </w:rPr>
+    </w:lvl>
+    <w:lvl w:ilvl="1" w:tplc="04090019" w:tentative="1">
+      <w:start w:val="1"/>
+      <w:numFmt w:val="lowerLetter"/>
+      <w:lvlText w:val="%2."/>
+      <w:lvlJc w:val="left"/>
+      <w:pPr>
+        <w:ind w:left="1800" w:hanging="360"/>
+      </w:pPr>
+    </w:lvl>
+    <w:lvl w:ilvl="2" w:tplc="0409001B" w:tentative="1">
+      <w:start w:val="1"/>
+      <w:numFmt w:val="lowerRoman"/>
+      <w:lvlText w:val="%3."/>
+      <w:lvlJc w:val="right"/>
+      <w:pPr>
+        <w:ind w:left="2520" w:hanging="180"/>
+      </w:pPr>
+    </w:lvl>
+    <w:lvl w:ilvl="3" w:tplc="0409000F" w:tentative="1">
+      <w:start w:val="1"/>
+      <w:numFmt w:val="decimal"/>
+      <w:lvlText w:val="%4."/>
+      <w:lvlJc w:val="left"/>
+      <w:pPr>
+        <w:ind w:left="3240" w:hanging="360"/>
+      </w:pPr>
+    </w:lvl>
+    <w:lvl w:ilvl="4" w:tplc="04090019" w:tentative="1">
+      <w:start w:val="1"/>
+      <w:numFmt w:val="lowerLetter"/>
+      <w:lvlText w:val="%5."/>
+      <w:lvlJc w:val="left"/>
+      <w:pPr>
+        <w:ind w:left="3960" w:hanging="360"/>
+      </w:pPr>
+    </w:lvl>
+    <w:lvl w:ilvl="5" w:tplc="0409001B" w:tentative="1">
+      <w:start w:val="1"/>
+      <w:numFmt w:val="lowerRoman"/>
+      <w:lvlText w:val="%6."/>
+      <w:lvlJc w:val="right"/>
+      <w:pPr>
+        <w:ind w:left="4680" w:hanging="180"/>
+      </w:pPr>
+    </w:lvl>
+    <w:lvl w:ilvl="6" w:tplc="0409000F" w:tentative="1">
+      <w:start w:val="1"/>
+      <w:numFmt w:val="decimal"/>
+      <w:lvlText w:val="%7."/>
+      <w:lvlJc w:val="left"/>
+      <w:pPr>
+        <w:ind w:left="5400" w:hanging="360"/>
+      </w:pPr>
+    </w:lvl>
+    <w:lvl w:ilvl="7" w:tplc="04090019" w:tentative="1">
+      <w:start w:val="1"/>
+      <w:numFmt w:val="lowerLetter"/>
+      <w:lvlText w:val="%8."/>
+      <w:lvlJc w:val="left"/>
+      <w:pPr>
+        <w:ind w:left="6120" w:hanging="360"/>
+      </w:pPr>
+    </w:lvl>
+    <w:lvl w:ilvl="8" w:tplc="0409001B" w:tentative="1">
+      <w:start w:val="1"/>
+      <w:numFmt w:val="lowerRoman"/>
+      <w:lvlText w:val="%9."/>
+      <w:lvlJc w:val="right"/>
+      <w:pPr>
+        <w:ind w:left="6840" w:hanging="180"/>
+      </w:pPr>
+    </w:lvl>
+  </w:abstractNum>
+  <w:abstractNum w:abstractNumId="8" w15:restartNumberingAfterBreak="0">
+    <w:nsid w:val="501B70A3"/>
+    <w:multiLevelType w:val="hybridMultilevel"/>
+    <w:tmpl w:val="D85CE72C"/>
+    <w:lvl w:ilvl="0" w:tplc="04090019">
+      <w:start w:val="1"/>
+      <w:numFmt w:val="lowerLetter"/>
+      <w:lvlText w:val="%1."/>
+      <w:lvlJc w:val="left"/>
+      <w:pPr>
+        <w:ind w:left="720" w:hanging="360"/>
+      </w:pPr>
+    </w:lvl>
+    <w:lvl w:ilvl="1" w:tplc="04090001">
+      <w:start w:val="1"/>
+      <w:numFmt w:val="bullet"/>
+      <w:lvlText w:val=""/>
+      <w:lvlJc w:val="left"/>
+      <w:pPr>
+        <w:ind w:left="1440" w:hanging="360"/>
+      </w:pPr>
+      <w:rPr>
+        <w:rFonts w:ascii="Symbol" w:hAnsi="Symbol" w:hint="default"/>
+      </w:rPr>
+    </w:lvl>
+    <w:lvl w:ilvl="2" w:tplc="0409001B" w:tentative="1">
+      <w:start w:val="1"/>
+      <w:numFmt w:val="lowerRoman"/>
+      <w:lvlText w:val="%3."/>
+      <w:lvlJc w:val="right"/>
+      <w:pPr>
+        <w:ind w:left="2160" w:hanging="180"/>
+      </w:pPr>
+    </w:lvl>
+    <w:lvl w:ilvl="3" w:tplc="0409000F" w:tentative="1">
+      <w:start w:val="1"/>
+      <w:numFmt w:val="decimal"/>
+      <w:lvlText w:val="%4."/>
+      <w:lvlJc w:val="left"/>
+      <w:pPr>
+        <w:ind w:left="2880" w:hanging="360"/>
+      </w:pPr>
+    </w:lvl>
+    <w:lvl w:ilvl="4" w:tplc="04090019" w:tentative="1">
+      <w:start w:val="1"/>
+      <w:numFmt w:val="lowerLetter"/>
+      <w:lvlText w:val="%5."/>
+      <w:lvlJc w:val="left"/>
+      <w:pPr>
+        <w:ind w:left="3600" w:hanging="360"/>
+      </w:pPr>
+    </w:lvl>
+    <w:lvl w:ilvl="5" w:tplc="0409001B" w:tentative="1">
+      <w:start w:val="1"/>
+      <w:numFmt w:val="lowerRoman"/>
+      <w:lvlText w:val="%6."/>
+      <w:lvlJc w:val="right"/>
+      <w:pPr>
+        <w:ind w:left="4320" w:hanging="180"/>
+      </w:pPr>
+    </w:lvl>
+    <w:lvl w:ilvl="6" w:tplc="0409000F" w:tentative="1">
+      <w:start w:val="1"/>
+      <w:numFmt w:val="decimal"/>
+      <w:lvlText w:val="%7."/>
+      <w:lvlJc w:val="left"/>
+      <w:pPr>
+        <w:ind w:left="5040" w:hanging="360"/>
+      </w:pPr>
+    </w:lvl>
+    <w:lvl w:ilvl="7" w:tplc="04090019" w:tentative="1">
+      <w:start w:val="1"/>
+      <w:numFmt w:val="lowerLetter"/>
+      <w:lvlText w:val="%8."/>
+      <w:lvlJc w:val="left"/>
+      <w:pPr>
+        <w:ind w:left="5760" w:hanging="360"/>
+      </w:pPr>
+    </w:lvl>
+    <w:lvl w:ilvl="8" w:tplc="0409001B" w:tentative="1">
+      <w:start w:val="1"/>
+      <w:numFmt w:val="lowerRoman"/>
+      <w:lvlText w:val="%9."/>
+      <w:lvlJc w:val="right"/>
+      <w:pPr>
+        <w:ind w:left="6480" w:hanging="180"/>
+      </w:pPr>
+    </w:lvl>
+  </w:abstractNum>
+  <w:abstractNum w:abstractNumId="9" w15:restartNumberingAfterBreak="0">
     <w:nsid w:val="65DA1C1E"/>
     <w:multiLevelType w:val="multilevel"/>
     <w:tmpl w:val="B86C8F26"/>
@@ -482,8 +2156,516 @@
       </w:rPr>
     </w:lvl>
   </w:abstractNum>
+  <w:abstractNum w:abstractNumId="10" w15:restartNumberingAfterBreak="0">
+    <w:nsid w:val="6A8C48F7"/>
+    <w:multiLevelType w:val="hybridMultilevel"/>
+    <w:tmpl w:val="C8781C5C"/>
+    <w:lvl w:ilvl="0" w:tplc="063800D2">
+      <w:start w:val="1"/>
+      <w:numFmt w:val="lowerLetter"/>
+      <w:lvlText w:val="%1."/>
+      <w:lvlJc w:val="left"/>
+      <w:pPr>
+        <w:ind w:left="1800" w:hanging="360"/>
+      </w:pPr>
+      <w:rPr>
+        <w:rFonts w:hint="default"/>
+      </w:rPr>
+    </w:lvl>
+    <w:lvl w:ilvl="1" w:tplc="04090019" w:tentative="1">
+      <w:start w:val="1"/>
+      <w:numFmt w:val="lowerLetter"/>
+      <w:lvlText w:val="%2."/>
+      <w:lvlJc w:val="left"/>
+      <w:pPr>
+        <w:ind w:left="2520" w:hanging="360"/>
+      </w:pPr>
+    </w:lvl>
+    <w:lvl w:ilvl="2" w:tplc="0409001B" w:tentative="1">
+      <w:start w:val="1"/>
+      <w:numFmt w:val="lowerRoman"/>
+      <w:lvlText w:val="%3."/>
+      <w:lvlJc w:val="right"/>
+      <w:pPr>
+        <w:ind w:left="3240" w:hanging="180"/>
+      </w:pPr>
+    </w:lvl>
+    <w:lvl w:ilvl="3" w:tplc="0409000F" w:tentative="1">
+      <w:start w:val="1"/>
+      <w:numFmt w:val="decimal"/>
+      <w:lvlText w:val="%4."/>
+      <w:lvlJc w:val="left"/>
+      <w:pPr>
+        <w:ind w:left="3960" w:hanging="360"/>
+      </w:pPr>
+    </w:lvl>
+    <w:lvl w:ilvl="4" w:tplc="04090019" w:tentative="1">
+      <w:start w:val="1"/>
+      <w:numFmt w:val="lowerLetter"/>
+      <w:lvlText w:val="%5."/>
+      <w:lvlJc w:val="left"/>
+      <w:pPr>
+        <w:ind w:left="4680" w:hanging="360"/>
+      </w:pPr>
+    </w:lvl>
+    <w:lvl w:ilvl="5" w:tplc="0409001B" w:tentative="1">
+      <w:start w:val="1"/>
+      <w:numFmt w:val="lowerRoman"/>
+      <w:lvlText w:val="%6."/>
+      <w:lvlJc w:val="right"/>
+      <w:pPr>
+        <w:ind w:left="5400" w:hanging="180"/>
+      </w:pPr>
+    </w:lvl>
+    <w:lvl w:ilvl="6" w:tplc="0409000F" w:tentative="1">
+      <w:start w:val="1"/>
+      <w:numFmt w:val="decimal"/>
+      <w:lvlText w:val="%7."/>
+      <w:lvlJc w:val="left"/>
+      <w:pPr>
+        <w:ind w:left="6120" w:hanging="360"/>
+      </w:pPr>
+    </w:lvl>
+    <w:lvl w:ilvl="7" w:tplc="04090019" w:tentative="1">
+      <w:start w:val="1"/>
+      <w:numFmt w:val="lowerLetter"/>
+      <w:lvlText w:val="%8."/>
+      <w:lvlJc w:val="left"/>
+      <w:pPr>
+        <w:ind w:left="6840" w:hanging="360"/>
+      </w:pPr>
+    </w:lvl>
+    <w:lvl w:ilvl="8" w:tplc="0409001B" w:tentative="1">
+      <w:start w:val="1"/>
+      <w:numFmt w:val="lowerRoman"/>
+      <w:lvlText w:val="%9."/>
+      <w:lvlJc w:val="right"/>
+      <w:pPr>
+        <w:ind w:left="7560" w:hanging="180"/>
+      </w:pPr>
+    </w:lvl>
+  </w:abstractNum>
+  <w:abstractNum w:abstractNumId="11" w15:restartNumberingAfterBreak="0">
+    <w:nsid w:val="6D7C7457"/>
+    <w:multiLevelType w:val="hybridMultilevel"/>
+    <w:tmpl w:val="E3C8180C"/>
+    <w:lvl w:ilvl="0" w:tplc="04090001">
+      <w:start w:val="1"/>
+      <w:numFmt w:val="bullet"/>
+      <w:lvlText w:val=""/>
+      <w:lvlJc w:val="left"/>
+      <w:pPr>
+        <w:ind w:left="2880" w:hanging="360"/>
+      </w:pPr>
+      <w:rPr>
+        <w:rFonts w:ascii="Symbol" w:hAnsi="Symbol" w:hint="default"/>
+      </w:rPr>
+    </w:lvl>
+    <w:lvl w:ilvl="1" w:tplc="04090003" w:tentative="1">
+      <w:start w:val="1"/>
+      <w:numFmt w:val="bullet"/>
+      <w:lvlText w:val="o"/>
+      <w:lvlJc w:val="left"/>
+      <w:pPr>
+        <w:ind w:left="3600" w:hanging="360"/>
+      </w:pPr>
+      <w:rPr>
+        <w:rFonts w:ascii="Courier New" w:hAnsi="Courier New" w:cs="Courier New" w:hint="default"/>
+      </w:rPr>
+    </w:lvl>
+    <w:lvl w:ilvl="2" w:tplc="04090005" w:tentative="1">
+      <w:start w:val="1"/>
+      <w:numFmt w:val="bullet"/>
+      <w:lvlText w:val=""/>
+      <w:lvlJc w:val="left"/>
+      <w:pPr>
+        <w:ind w:left="4320" w:hanging="360"/>
+      </w:pPr>
+      <w:rPr>
+        <w:rFonts w:ascii="Wingdings" w:hAnsi="Wingdings" w:hint="default"/>
+      </w:rPr>
+    </w:lvl>
+    <w:lvl w:ilvl="3" w:tplc="04090001" w:tentative="1">
+      <w:start w:val="1"/>
+      <w:numFmt w:val="bullet"/>
+      <w:lvlText w:val=""/>
+      <w:lvlJc w:val="left"/>
+      <w:pPr>
+        <w:ind w:left="5040" w:hanging="360"/>
+      </w:pPr>
+      <w:rPr>
+        <w:rFonts w:ascii="Symbol" w:hAnsi="Symbol" w:hint="default"/>
+      </w:rPr>
+    </w:lvl>
+    <w:lvl w:ilvl="4" w:tplc="04090003" w:tentative="1">
+      <w:start w:val="1"/>
+      <w:numFmt w:val="bullet"/>
+      <w:lvlText w:val="o"/>
+      <w:lvlJc w:val="left"/>
+      <w:pPr>
+        <w:ind w:left="5760" w:hanging="360"/>
+      </w:pPr>
+      <w:rPr>
+        <w:rFonts w:ascii="Courier New" w:hAnsi="Courier New" w:cs="Courier New" w:hint="default"/>
+      </w:rPr>
+    </w:lvl>
+    <w:lvl w:ilvl="5" w:tplc="04090005" w:tentative="1">
+      <w:start w:val="1"/>
+      <w:numFmt w:val="bullet"/>
+      <w:lvlText w:val=""/>
+      <w:lvlJc w:val="left"/>
+      <w:pPr>
+        <w:ind w:left="6480" w:hanging="360"/>
+      </w:pPr>
+      <w:rPr>
+        <w:rFonts w:ascii="Wingdings" w:hAnsi="Wingdings" w:hint="default"/>
+      </w:rPr>
+    </w:lvl>
+    <w:lvl w:ilvl="6" w:tplc="04090001" w:tentative="1">
+      <w:start w:val="1"/>
+      <w:numFmt w:val="bullet"/>
+      <w:lvlText w:val=""/>
+      <w:lvlJc w:val="left"/>
+      <w:pPr>
+        <w:ind w:left="7200" w:hanging="360"/>
+      </w:pPr>
+      <w:rPr>
+        <w:rFonts w:ascii="Symbol" w:hAnsi="Symbol" w:hint="default"/>
+      </w:rPr>
+    </w:lvl>
+    <w:lvl w:ilvl="7" w:tplc="04090003" w:tentative="1">
+      <w:start w:val="1"/>
+      <w:numFmt w:val="bullet"/>
+      <w:lvlText w:val="o"/>
+      <w:lvlJc w:val="left"/>
+      <w:pPr>
+        <w:ind w:left="7920" w:hanging="360"/>
+      </w:pPr>
+      <w:rPr>
+        <w:rFonts w:ascii="Courier New" w:hAnsi="Courier New" w:cs="Courier New" w:hint="default"/>
+      </w:rPr>
+    </w:lvl>
+    <w:lvl w:ilvl="8" w:tplc="04090005" w:tentative="1">
+      <w:start w:val="1"/>
+      <w:numFmt w:val="bullet"/>
+      <w:lvlText w:val=""/>
+      <w:lvlJc w:val="left"/>
+      <w:pPr>
+        <w:ind w:left="8640" w:hanging="360"/>
+      </w:pPr>
+      <w:rPr>
+        <w:rFonts w:ascii="Wingdings" w:hAnsi="Wingdings" w:hint="default"/>
+      </w:rPr>
+    </w:lvl>
+  </w:abstractNum>
+  <w:abstractNum w:abstractNumId="12" w15:restartNumberingAfterBreak="0">
+    <w:nsid w:val="6E5D35B8"/>
+    <w:multiLevelType w:val="hybridMultilevel"/>
+    <w:tmpl w:val="0FB612EE"/>
+    <w:lvl w:ilvl="0" w:tplc="04090019">
+      <w:start w:val="1"/>
+      <w:numFmt w:val="lowerLetter"/>
+      <w:lvlText w:val="%1."/>
+      <w:lvlJc w:val="left"/>
+      <w:pPr>
+        <w:ind w:left="720" w:hanging="360"/>
+      </w:pPr>
+    </w:lvl>
+    <w:lvl w:ilvl="1" w:tplc="04090019">
+      <w:start w:val="1"/>
+      <w:numFmt w:val="lowerLetter"/>
+      <w:lvlText w:val="%2."/>
+      <w:lvlJc w:val="left"/>
+      <w:pPr>
+        <w:ind w:left="1440" w:hanging="360"/>
+      </w:pPr>
+    </w:lvl>
+    <w:lvl w:ilvl="2" w:tplc="0409001B" w:tentative="1">
+      <w:start w:val="1"/>
+      <w:numFmt w:val="lowerRoman"/>
+      <w:lvlText w:val="%3."/>
+      <w:lvlJc w:val="right"/>
+      <w:pPr>
+        <w:ind w:left="2160" w:hanging="180"/>
+      </w:pPr>
+    </w:lvl>
+    <w:lvl w:ilvl="3" w:tplc="0409000F" w:tentative="1">
+      <w:start w:val="1"/>
+      <w:numFmt w:val="decimal"/>
+      <w:lvlText w:val="%4."/>
+      <w:lvlJc w:val="left"/>
+      <w:pPr>
+        <w:ind w:left="2880" w:hanging="360"/>
+      </w:pPr>
+    </w:lvl>
+    <w:lvl w:ilvl="4" w:tplc="04090019" w:tentative="1">
+      <w:start w:val="1"/>
+      <w:numFmt w:val="lowerLetter"/>
+      <w:lvlText w:val="%5."/>
+      <w:lvlJc w:val="left"/>
+      <w:pPr>
+        <w:ind w:left="3600" w:hanging="360"/>
+      </w:pPr>
+    </w:lvl>
+    <w:lvl w:ilvl="5" w:tplc="0409001B" w:tentative="1">
+      <w:start w:val="1"/>
+      <w:numFmt w:val="lowerRoman"/>
+      <w:lvlText w:val="%6."/>
+      <w:lvlJc w:val="right"/>
+      <w:pPr>
+        <w:ind w:left="4320" w:hanging="180"/>
+      </w:pPr>
+    </w:lvl>
+    <w:lvl w:ilvl="6" w:tplc="0409000F" w:tentative="1">
+      <w:start w:val="1"/>
+      <w:numFmt w:val="decimal"/>
+      <w:lvlText w:val="%7."/>
+      <w:lvlJc w:val="left"/>
+      <w:pPr>
+        <w:ind w:left="5040" w:hanging="360"/>
+      </w:pPr>
+    </w:lvl>
+    <w:lvl w:ilvl="7" w:tplc="04090019" w:tentative="1">
+      <w:start w:val="1"/>
+      <w:numFmt w:val="lowerLetter"/>
+      <w:lvlText w:val="%8."/>
+      <w:lvlJc w:val="left"/>
+      <w:pPr>
+        <w:ind w:left="5760" w:hanging="360"/>
+      </w:pPr>
+    </w:lvl>
+    <w:lvl w:ilvl="8" w:tplc="0409001B" w:tentative="1">
+      <w:start w:val="1"/>
+      <w:numFmt w:val="lowerRoman"/>
+      <w:lvlText w:val="%9."/>
+      <w:lvlJc w:val="right"/>
+      <w:pPr>
+        <w:ind w:left="6480" w:hanging="180"/>
+      </w:pPr>
+    </w:lvl>
+  </w:abstractNum>
+  <w:abstractNum w:abstractNumId="13" w15:restartNumberingAfterBreak="0">
+    <w:nsid w:val="715C319D"/>
+    <w:multiLevelType w:val="hybridMultilevel"/>
+    <w:tmpl w:val="3A205CB8"/>
+    <w:lvl w:ilvl="0" w:tplc="CA189E5C">
+      <w:start w:val="1"/>
+      <w:numFmt w:val="decimal"/>
+      <w:lvlText w:val="%1."/>
+      <w:lvlJc w:val="left"/>
+      <w:pPr>
+        <w:ind w:left="1080" w:hanging="360"/>
+      </w:pPr>
+      <w:rPr>
+        <w:rFonts w:hint="default"/>
+      </w:rPr>
+    </w:lvl>
+    <w:lvl w:ilvl="1" w:tplc="04090019" w:tentative="1">
+      <w:start w:val="1"/>
+      <w:numFmt w:val="lowerLetter"/>
+      <w:lvlText w:val="%2."/>
+      <w:lvlJc w:val="left"/>
+      <w:pPr>
+        <w:ind w:left="1440" w:hanging="360"/>
+      </w:pPr>
+    </w:lvl>
+    <w:lvl w:ilvl="2" w:tplc="0409001B" w:tentative="1">
+      <w:start w:val="1"/>
+      <w:numFmt w:val="lowerRoman"/>
+      <w:lvlText w:val="%3."/>
+      <w:lvlJc w:val="right"/>
+      <w:pPr>
+        <w:ind w:left="2160" w:hanging="180"/>
+      </w:pPr>
+    </w:lvl>
+    <w:lvl w:ilvl="3" w:tplc="0409000F" w:tentative="1">
+      <w:start w:val="1"/>
+      <w:numFmt w:val="decimal"/>
+      <w:lvlText w:val="%4."/>
+      <w:lvlJc w:val="left"/>
+      <w:pPr>
+        <w:ind w:left="2880" w:hanging="360"/>
+      </w:pPr>
+    </w:lvl>
+    <w:lvl w:ilvl="4" w:tplc="04090019" w:tentative="1">
+      <w:start w:val="1"/>
+      <w:numFmt w:val="lowerLetter"/>
+      <w:lvlText w:val="%5."/>
+      <w:lvlJc w:val="left"/>
+      <w:pPr>
+        <w:ind w:left="3600" w:hanging="360"/>
+      </w:pPr>
+    </w:lvl>
+    <w:lvl w:ilvl="5" w:tplc="0409001B" w:tentative="1">
+      <w:start w:val="1"/>
+      <w:numFmt w:val="lowerRoman"/>
+      <w:lvlText w:val="%6."/>
+      <w:lvlJc w:val="right"/>
+      <w:pPr>
+        <w:ind w:left="4320" w:hanging="180"/>
+      </w:pPr>
+    </w:lvl>
+    <w:lvl w:ilvl="6" w:tplc="0409000F" w:tentative="1">
+      <w:start w:val="1"/>
+      <w:numFmt w:val="decimal"/>
+      <w:lvlText w:val="%7."/>
+      <w:lvlJc w:val="left"/>
+      <w:pPr>
+        <w:ind w:left="5040" w:hanging="360"/>
+      </w:pPr>
+    </w:lvl>
+    <w:lvl w:ilvl="7" w:tplc="04090019" w:tentative="1">
+      <w:start w:val="1"/>
+      <w:numFmt w:val="lowerLetter"/>
+      <w:lvlText w:val="%8."/>
+      <w:lvlJc w:val="left"/>
+      <w:pPr>
+        <w:ind w:left="5760" w:hanging="360"/>
+      </w:pPr>
+    </w:lvl>
+    <w:lvl w:ilvl="8" w:tplc="0409001B" w:tentative="1">
+      <w:start w:val="1"/>
+      <w:numFmt w:val="lowerRoman"/>
+      <w:lvlText w:val="%9."/>
+      <w:lvlJc w:val="right"/>
+      <w:pPr>
+        <w:ind w:left="6480" w:hanging="180"/>
+      </w:pPr>
+    </w:lvl>
+  </w:abstractNum>
+  <w:abstractNum w:abstractNumId="14" w15:restartNumberingAfterBreak="0">
+    <w:nsid w:val="74DA0E8B"/>
+    <w:multiLevelType w:val="hybridMultilevel"/>
+    <w:tmpl w:val="C5F86542"/>
+    <w:lvl w:ilvl="0" w:tplc="CA189E5C">
+      <w:start w:val="1"/>
+      <w:numFmt w:val="decimal"/>
+      <w:lvlText w:val="%1."/>
+      <w:lvlJc w:val="left"/>
+      <w:pPr>
+        <w:ind w:left="1080" w:hanging="360"/>
+      </w:pPr>
+      <w:rPr>
+        <w:rFonts w:hint="default"/>
+      </w:rPr>
+    </w:lvl>
+    <w:lvl w:ilvl="1" w:tplc="04090019">
+      <w:start w:val="1"/>
+      <w:numFmt w:val="lowerLetter"/>
+      <w:lvlText w:val="%2."/>
+      <w:lvlJc w:val="left"/>
+      <w:pPr>
+        <w:ind w:left="1800" w:hanging="360"/>
+      </w:pPr>
+    </w:lvl>
+    <w:lvl w:ilvl="2" w:tplc="0409001B">
+      <w:start w:val="1"/>
+      <w:numFmt w:val="lowerRoman"/>
+      <w:lvlText w:val="%3."/>
+      <w:lvlJc w:val="right"/>
+      <w:pPr>
+        <w:ind w:left="2520" w:hanging="180"/>
+      </w:pPr>
+    </w:lvl>
+    <w:lvl w:ilvl="3" w:tplc="0409000F" w:tentative="1">
+      <w:start w:val="1"/>
+      <w:numFmt w:val="decimal"/>
+      <w:lvlText w:val="%4."/>
+      <w:lvlJc w:val="left"/>
+      <w:pPr>
+        <w:ind w:left="3240" w:hanging="360"/>
+      </w:pPr>
+    </w:lvl>
+    <w:lvl w:ilvl="4" w:tplc="04090019" w:tentative="1">
+      <w:start w:val="1"/>
+      <w:numFmt w:val="lowerLetter"/>
+      <w:lvlText w:val="%5."/>
+      <w:lvlJc w:val="left"/>
+      <w:pPr>
+        <w:ind w:left="3960" w:hanging="360"/>
+      </w:pPr>
+    </w:lvl>
+    <w:lvl w:ilvl="5" w:tplc="0409001B" w:tentative="1">
+      <w:start w:val="1"/>
+      <w:numFmt w:val="lowerRoman"/>
+      <w:lvlText w:val="%6."/>
+      <w:lvlJc w:val="right"/>
+      <w:pPr>
+        <w:ind w:left="4680" w:hanging="180"/>
+      </w:pPr>
+    </w:lvl>
+    <w:lvl w:ilvl="6" w:tplc="0409000F" w:tentative="1">
+      <w:start w:val="1"/>
+      <w:numFmt w:val="decimal"/>
+      <w:lvlText w:val="%7."/>
+      <w:lvlJc w:val="left"/>
+      <w:pPr>
+        <w:ind w:left="5400" w:hanging="360"/>
+      </w:pPr>
+    </w:lvl>
+    <w:lvl w:ilvl="7" w:tplc="04090019" w:tentative="1">
+      <w:start w:val="1"/>
+      <w:numFmt w:val="lowerLetter"/>
+      <w:lvlText w:val="%8."/>
+      <w:lvlJc w:val="left"/>
+      <w:pPr>
+        <w:ind w:left="6120" w:hanging="360"/>
+      </w:pPr>
+    </w:lvl>
+    <w:lvl w:ilvl="8" w:tplc="0409001B" w:tentative="1">
+      <w:start w:val="1"/>
+      <w:numFmt w:val="lowerRoman"/>
+      <w:lvlText w:val="%9."/>
+      <w:lvlJc w:val="right"/>
+      <w:pPr>
+        <w:ind w:left="6840" w:hanging="180"/>
+      </w:pPr>
+    </w:lvl>
+  </w:abstractNum>
   <w:num w:numId="1">
+    <w:abstractNumId w:val="9"/>
+  </w:num>
+  <w:num w:numId="2">
+    <w:abstractNumId w:val="14"/>
+  </w:num>
+  <w:num w:numId="3">
+    <w:abstractNumId w:val="7"/>
+  </w:num>
+  <w:num w:numId="4">
+    <w:abstractNumId w:val="10"/>
+  </w:num>
+  <w:num w:numId="5">
+    <w:abstractNumId w:val="4"/>
+  </w:num>
+  <w:num w:numId="6">
     <w:abstractNumId w:val="0"/>
+  </w:num>
+  <w:num w:numId="7">
+    <w:abstractNumId w:val="11"/>
+  </w:num>
+  <w:num w:numId="8">
+    <w:abstractNumId w:val="6"/>
+  </w:num>
+  <w:num w:numId="9">
+    <w:abstractNumId w:val="13"/>
+  </w:num>
+  <w:num w:numId="10">
+    <w:abstractNumId w:val="3"/>
+  </w:num>
+  <w:num w:numId="11">
+    <w:abstractNumId w:val="5"/>
+  </w:num>
+  <w:num w:numId="12">
+    <w:abstractNumId w:val="1"/>
+  </w:num>
+  <w:num w:numId="13">
+    <w:abstractNumId w:val="12"/>
+  </w:num>
+  <w:num w:numId="14">
+    <w:abstractNumId w:val="8"/>
+  </w:num>
+  <w:num w:numId="15">
+    <w:abstractNumId w:val="2"/>
   </w:num>
 </w:numbering>
 </file>
@@ -954,6 +3136,7 @@
   <w:style w:type="character" w:default="1" w:styleId="DefaultParagraphFont">
     <w:name w:val="Default Paragraph Font"/>
     <w:uiPriority w:val="1"/>
+    <w:semiHidden/>
     <w:unhideWhenUsed/>
   </w:style>
   <w:style w:type="table" w:default="1" w:styleId="TableNormal">
@@ -1048,6 +3231,51 @@
     <w:rPr>
       <w:color w:val="808080"/>
       <w:shd w:val="clear" w:color="auto" w:fill="E6E6E6"/>
+    </w:rPr>
+  </w:style>
+  <w:style w:type="paragraph" w:styleId="ListParagraph">
+    <w:name w:val="List Paragraph"/>
+    <w:basedOn w:val="Normal"/>
+    <w:uiPriority w:val="34"/>
+    <w:qFormat/>
+    <w:rsid w:val="00C61E75"/>
+    <w:pPr>
+      <w:ind w:left="720"/>
+      <w:contextualSpacing/>
+    </w:pPr>
+  </w:style>
+  <w:style w:type="paragraph" w:styleId="Title">
+    <w:name w:val="Title"/>
+    <w:basedOn w:val="Normal"/>
+    <w:next w:val="Normal"/>
+    <w:link w:val="TitleChar"/>
+    <w:uiPriority w:val="10"/>
+    <w:qFormat/>
+    <w:rsid w:val="00822C36"/>
+    <w:pPr>
+      <w:spacing w:after="0" w:line="240" w:lineRule="auto"/>
+      <w:contextualSpacing/>
+    </w:pPr>
+    <w:rPr>
+      <w:rFonts w:asciiTheme="majorHAnsi" w:eastAsiaTheme="majorEastAsia" w:hAnsiTheme="majorHAnsi" w:cstheme="majorBidi"/>
+      <w:spacing w:val="-10"/>
+      <w:kern w:val="28"/>
+      <w:sz w:val="56"/>
+      <w:szCs w:val="56"/>
+    </w:rPr>
+  </w:style>
+  <w:style w:type="character" w:customStyle="1" w:styleId="TitleChar">
+    <w:name w:val="Title Char"/>
+    <w:basedOn w:val="DefaultParagraphFont"/>
+    <w:link w:val="Title"/>
+    <w:uiPriority w:val="10"/>
+    <w:rsid w:val="00822C36"/>
+    <w:rPr>
+      <w:rFonts w:asciiTheme="majorHAnsi" w:eastAsiaTheme="majorEastAsia" w:hAnsiTheme="majorHAnsi" w:cstheme="majorBidi"/>
+      <w:spacing w:val="-10"/>
+      <w:kern w:val="28"/>
+      <w:sz w:val="56"/>
+      <w:szCs w:val="56"/>
     </w:rPr>
   </w:style>
 </w:styles>

</xml_diff>